<commit_message>
Ajustes casos de testes
</commit_message>
<xml_diff>
--- a/4.4 Caso de Teste - UC-13 Consultar manutenção.docx
+++ b/4.4 Caso de Teste - UC-13 Consultar manutenção.docx
@@ -136,15 +136,7 @@
                 <w:b/>
                 <w:bCs/>
               </w:rPr>
-              <w:t xml:space="preserve">VALIDAR </w:t>
-            </w:r>
-            <w:r>
-              <w:rPr>
-                <w:rFonts w:ascii="Arial" w:hAnsi="Arial" w:cs="Arial"/>
-                <w:b/>
-                <w:bCs/>
-              </w:rPr>
-              <w:t>A CONSULTA DE MANUTENÇÕES NO SISTEMA</w:t>
+              <w:t>VALIDAR A CONSULTA DE MANUTENÇÕES NO SISTEMA</w:t>
             </w:r>
           </w:p>
         </w:tc>
@@ -236,8 +228,17 @@
                 <w:rFonts w:ascii="Arial" w:hAnsi="Arial" w:cs="Arial"/>
                 <w:b/>
               </w:rPr>
-              <w:t>ENTRADA 1</w:t>
-            </w:r>
+              <w:t xml:space="preserve">ENTRADA </w:t>
+            </w:r>
+            <w:proofErr w:type="gramStart"/>
+            <w:r>
+              <w:rPr>
+                <w:rFonts w:ascii="Arial" w:hAnsi="Arial" w:cs="Arial"/>
+                <w:b/>
+              </w:rPr>
+              <w:t>1</w:t>
+            </w:r>
+            <w:proofErr w:type="gramEnd"/>
           </w:p>
         </w:tc>
         <w:tc>
@@ -262,8 +263,17 @@
                 <w:rFonts w:ascii="Arial" w:hAnsi="Arial" w:cs="Arial"/>
                 <w:b/>
               </w:rPr>
-              <w:t>ENTRADA 2</w:t>
-            </w:r>
+              <w:t xml:space="preserve">ENTRADA </w:t>
+            </w:r>
+            <w:proofErr w:type="gramStart"/>
+            <w:r>
+              <w:rPr>
+                <w:rFonts w:ascii="Arial" w:hAnsi="Arial" w:cs="Arial"/>
+                <w:b/>
+              </w:rPr>
+              <w:t>2</w:t>
+            </w:r>
+            <w:proofErr w:type="gramEnd"/>
           </w:p>
         </w:tc>
         <w:tc>
@@ -288,8 +298,17 @@
                 <w:rFonts w:ascii="Arial" w:hAnsi="Arial" w:cs="Arial"/>
                 <w:b/>
               </w:rPr>
-              <w:t>ENTRADA 3</w:t>
-            </w:r>
+              <w:t xml:space="preserve">ENTRADA </w:t>
+            </w:r>
+            <w:proofErr w:type="gramStart"/>
+            <w:r>
+              <w:rPr>
+                <w:rFonts w:ascii="Arial" w:hAnsi="Arial" w:cs="Arial"/>
+                <w:b/>
+              </w:rPr>
+              <w:t>3</w:t>
+            </w:r>
+            <w:proofErr w:type="gramEnd"/>
           </w:p>
         </w:tc>
         <w:tc>
@@ -314,8 +333,17 @@
                 <w:rFonts w:ascii="Arial" w:hAnsi="Arial" w:cs="Arial"/>
                 <w:b/>
               </w:rPr>
-              <w:t>ENTRADA 4</w:t>
-            </w:r>
+              <w:t xml:space="preserve">ENTRADA </w:t>
+            </w:r>
+            <w:proofErr w:type="gramStart"/>
+            <w:r>
+              <w:rPr>
+                <w:rFonts w:ascii="Arial" w:hAnsi="Arial" w:cs="Arial"/>
+                <w:b/>
+              </w:rPr>
+              <w:t>4</w:t>
+            </w:r>
+            <w:proofErr w:type="gramEnd"/>
           </w:p>
         </w:tc>
       </w:tr>
@@ -361,20 +389,21 @@
           </w:tcPr>
           <w:p>
             <w:pPr>
-              <w:jc w:val="center"/>
-              <w:rPr>
-                <w:rFonts w:ascii="Arial" w:hAnsi="Arial" w:cs="Arial"/>
-                <w:b/>
-                <w:bCs/>
-              </w:rPr>
-            </w:pPr>
-            <w:r>
-              <w:rPr>
-                <w:rFonts w:ascii="Arial" w:hAnsi="Arial" w:cs="Arial"/>
-                <w:b/>
-                <w:bCs/>
-              </w:rPr>
-              <w:t>LOCAL</w:t>
+              <w:spacing w:after="0" w:line="240" w:lineRule="auto"/>
+              <w:jc w:val="center"/>
+              <w:rPr>
+                <w:rFonts w:ascii="Arial" w:hAnsi="Arial" w:cs="Arial"/>
+                <w:b/>
+                <w:bCs/>
+              </w:rPr>
+            </w:pPr>
+            <w:r>
+              <w:rPr>
+                <w:rFonts w:ascii="Arial" w:hAnsi="Arial" w:cs="Arial"/>
+                <w:b/>
+                <w:bCs/>
+              </w:rPr>
+              <w:t>CÓDIGO DO FORNECEDOR</w:t>
             </w:r>
           </w:p>
         </w:tc>
@@ -398,7 +427,7 @@
                 <w:b/>
                 <w:bCs/>
               </w:rPr>
-              <w:t>STATUS</w:t>
+              <w:t>MOTIVO MANUTENÇÃO</w:t>
             </w:r>
           </w:p>
         </w:tc>
@@ -422,533 +451,7 @@
                 <w:b/>
                 <w:bCs/>
               </w:rPr>
-              <w:t>TAMANHO</w:t>
-            </w:r>
-          </w:p>
-        </w:tc>
-      </w:tr>
-      <w:tr>
-        <w:trPr>
-          <w:trHeight w:val="509"/>
-        </w:trPr>
-        <w:tc>
-          <w:tcPr>
-            <w:tcW w:w="1938" w:type="dxa"/>
-            <w:shd w:val="clear" w:color="auto" w:fill="BFBFBF" w:themeFill="background1" w:themeFillShade="BF"/>
-          </w:tcPr>
-          <w:p>
-            <w:pPr>
-              <w:spacing w:after="0" w:line="240" w:lineRule="auto"/>
-              <w:jc w:val="center"/>
-              <w:rPr>
-                <w:rFonts w:ascii="Arial" w:hAnsi="Arial" w:cs="Arial"/>
-                <w:b/>
-                <w:bCs/>
-                <w:shd w:val="clear" w:color="auto" w:fill="BFBFBF" w:themeFill="background1" w:themeFillShade="BF"/>
-              </w:rPr>
-            </w:pPr>
-            <w:r>
-              <w:rPr>
-                <w:rFonts w:ascii="Arial" w:hAnsi="Arial" w:cs="Arial"/>
-                <w:b/>
-                <w:bCs/>
-                <w:shd w:val="clear" w:color="auto" w:fill="BFBFBF" w:themeFill="background1" w:themeFillShade="BF"/>
-              </w:rPr>
-              <w:t xml:space="preserve">ENTRADA </w:t>
-            </w:r>
-            <w:proofErr w:type="gramStart"/>
-            <w:r>
-              <w:rPr>
-                <w:rFonts w:ascii="Arial" w:hAnsi="Arial" w:cs="Arial"/>
-                <w:b/>
-                <w:bCs/>
-                <w:shd w:val="clear" w:color="auto" w:fill="BFBFBF" w:themeFill="background1" w:themeFillShade="BF"/>
-              </w:rPr>
-              <w:t>5</w:t>
-            </w:r>
-            <w:proofErr w:type="gramEnd"/>
-          </w:p>
-        </w:tc>
-        <w:tc>
-          <w:tcPr>
-            <w:tcW w:w="2390" w:type="dxa"/>
-            <w:shd w:val="clear" w:color="auto" w:fill="BFBFBF" w:themeFill="background1" w:themeFillShade="BF"/>
-          </w:tcPr>
-          <w:p>
-            <w:pPr>
-              <w:jc w:val="center"/>
-              <w:rPr>
-                <w:rFonts w:ascii="Arial" w:hAnsi="Arial" w:cs="Arial"/>
-                <w:b/>
-                <w:bCs/>
-                <w:shd w:val="clear" w:color="auto" w:fill="BFBFBF" w:themeFill="background1" w:themeFillShade="BF"/>
-              </w:rPr>
-            </w:pPr>
-            <w:r>
-              <w:rPr>
-                <w:rFonts w:ascii="Arial" w:hAnsi="Arial" w:cs="Arial"/>
-                <w:b/>
-                <w:bCs/>
-                <w:shd w:val="clear" w:color="auto" w:fill="BFBFBF" w:themeFill="background1" w:themeFillShade="BF"/>
-              </w:rPr>
-              <w:t xml:space="preserve">ENTRADA </w:t>
-            </w:r>
-            <w:proofErr w:type="gramStart"/>
-            <w:r>
-              <w:rPr>
-                <w:rFonts w:ascii="Arial" w:hAnsi="Arial" w:cs="Arial"/>
-                <w:b/>
-                <w:bCs/>
-                <w:shd w:val="clear" w:color="auto" w:fill="BFBFBF" w:themeFill="background1" w:themeFillShade="BF"/>
-              </w:rPr>
-              <w:t>6</w:t>
-            </w:r>
-            <w:proofErr w:type="gramEnd"/>
-          </w:p>
-        </w:tc>
-        <w:tc>
-          <w:tcPr>
-            <w:tcW w:w="2858" w:type="dxa"/>
-            <w:shd w:val="clear" w:color="auto" w:fill="BFBFBF" w:themeFill="background1" w:themeFillShade="BF"/>
-          </w:tcPr>
-          <w:p>
-            <w:pPr>
-              <w:spacing w:after="0" w:line="240" w:lineRule="auto"/>
-              <w:jc w:val="center"/>
-              <w:rPr>
-                <w:rFonts w:ascii="Arial" w:hAnsi="Arial" w:cs="Arial"/>
-                <w:b/>
-                <w:bCs/>
-              </w:rPr>
-            </w:pPr>
-            <w:r>
-              <w:rPr>
-                <w:rFonts w:ascii="Arial" w:hAnsi="Arial" w:cs="Arial"/>
-                <w:b/>
-                <w:bCs/>
-                <w:shd w:val="clear" w:color="auto" w:fill="BFBFBF" w:themeFill="background1" w:themeFillShade="BF"/>
-              </w:rPr>
-              <w:t xml:space="preserve">ENTRADA </w:t>
-            </w:r>
-            <w:proofErr w:type="gramStart"/>
-            <w:r>
-              <w:rPr>
-                <w:rFonts w:ascii="Arial" w:hAnsi="Arial" w:cs="Arial"/>
-                <w:b/>
-                <w:bCs/>
-                <w:shd w:val="clear" w:color="auto" w:fill="BFBFBF" w:themeFill="background1" w:themeFillShade="BF"/>
-              </w:rPr>
-              <w:t>7</w:t>
-            </w:r>
-            <w:proofErr w:type="gramEnd"/>
-          </w:p>
-        </w:tc>
-        <w:tc>
-          <w:tcPr>
-            <w:tcW w:w="2028" w:type="dxa"/>
-            <w:shd w:val="clear" w:color="auto" w:fill="BFBFBF" w:themeFill="background1" w:themeFillShade="BF"/>
-          </w:tcPr>
-          <w:p>
-            <w:pPr>
-              <w:spacing w:after="0" w:line="240" w:lineRule="auto"/>
-              <w:jc w:val="center"/>
-              <w:rPr>
-                <w:rFonts w:ascii="Arial" w:hAnsi="Arial" w:cs="Arial"/>
-                <w:b/>
-                <w:bCs/>
-                <w:shd w:val="clear" w:color="auto" w:fill="BFBFBF" w:themeFill="background1" w:themeFillShade="BF"/>
-              </w:rPr>
-            </w:pPr>
-            <w:r>
-              <w:rPr>
-                <w:rFonts w:ascii="Arial" w:hAnsi="Arial" w:cs="Arial"/>
-                <w:b/>
-                <w:bCs/>
-                <w:shd w:val="clear" w:color="auto" w:fill="BFBFBF" w:themeFill="background1" w:themeFillShade="BF"/>
-              </w:rPr>
-              <w:t xml:space="preserve">ENTRADA </w:t>
-            </w:r>
-            <w:proofErr w:type="gramStart"/>
-            <w:r>
-              <w:rPr>
-                <w:rFonts w:ascii="Arial" w:hAnsi="Arial" w:cs="Arial"/>
-                <w:b/>
-                <w:bCs/>
-                <w:shd w:val="clear" w:color="auto" w:fill="BFBFBF" w:themeFill="background1" w:themeFillShade="BF"/>
-              </w:rPr>
-              <w:t>8</w:t>
-            </w:r>
-            <w:proofErr w:type="gramEnd"/>
-          </w:p>
-        </w:tc>
-      </w:tr>
-      <w:tr>
-        <w:trPr>
-          <w:trHeight w:val="289"/>
-        </w:trPr>
-        <w:tc>
-          <w:tcPr>
-            <w:tcW w:w="1938" w:type="dxa"/>
-            <w:shd w:val="clear" w:color="auto" w:fill="auto"/>
-          </w:tcPr>
-          <w:p>
-            <w:pPr>
-              <w:spacing w:after="0" w:line="240" w:lineRule="auto"/>
-              <w:jc w:val="center"/>
-              <w:rPr>
-                <w:rFonts w:ascii="Arial" w:hAnsi="Arial" w:cs="Arial"/>
-                <w:b/>
-                <w:bCs/>
-              </w:rPr>
-            </w:pPr>
-            <w:r>
-              <w:rPr>
-                <w:rFonts w:ascii="Arial" w:hAnsi="Arial" w:cs="Arial"/>
-                <w:b/>
-                <w:bCs/>
-              </w:rPr>
-              <w:t>CÓDIGO DO FORNECEDOR</w:t>
-            </w:r>
-          </w:p>
-          <w:p>
-            <w:pPr>
-              <w:spacing w:after="0" w:line="240" w:lineRule="auto"/>
-              <w:jc w:val="center"/>
-              <w:rPr>
-                <w:rFonts w:ascii="Arial" w:hAnsi="Arial" w:cs="Arial"/>
-                <w:b/>
-                <w:bCs/>
-              </w:rPr>
-            </w:pPr>
-          </w:p>
-        </w:tc>
-        <w:tc>
-          <w:tcPr>
-            <w:tcW w:w="2390" w:type="dxa"/>
-            <w:shd w:val="clear" w:color="auto" w:fill="FFFFFF" w:themeFill="background1"/>
-          </w:tcPr>
-          <w:p>
-            <w:pPr>
-              <w:jc w:val="center"/>
-              <w:rPr>
-                <w:rFonts w:ascii="Arial" w:hAnsi="Arial" w:cs="Arial"/>
-                <w:b/>
-                <w:bCs/>
-                <w:shd w:val="clear" w:color="auto" w:fill="BFBFBF" w:themeFill="background1" w:themeFillShade="BF"/>
-              </w:rPr>
-            </w:pPr>
-            <w:r>
-              <w:rPr>
-                <w:rFonts w:ascii="Arial" w:hAnsi="Arial" w:cs="Arial"/>
-                <w:b/>
-                <w:bCs/>
-              </w:rPr>
-              <w:t>FÍSICA/JURÍDICA</w:t>
-            </w:r>
-          </w:p>
-        </w:tc>
-        <w:tc>
-          <w:tcPr>
-            <w:tcW w:w="2858" w:type="dxa"/>
-            <w:shd w:val="clear" w:color="auto" w:fill="FFFFFF" w:themeFill="background1"/>
-          </w:tcPr>
-          <w:p>
-            <w:pPr>
-              <w:spacing w:after="0" w:line="240" w:lineRule="auto"/>
-              <w:jc w:val="center"/>
-              <w:rPr>
-                <w:rFonts w:ascii="Arial" w:hAnsi="Arial" w:cs="Arial"/>
-                <w:b/>
-                <w:bCs/>
-                <w:shd w:val="clear" w:color="auto" w:fill="BFBFBF" w:themeFill="background1" w:themeFillShade="BF"/>
-              </w:rPr>
-            </w:pPr>
-            <w:r>
-              <w:rPr>
-                <w:rFonts w:ascii="Arial" w:hAnsi="Arial" w:cs="Arial"/>
-                <w:b/>
-                <w:bCs/>
-              </w:rPr>
-              <w:t>CPF/CPNJ</w:t>
-            </w:r>
-          </w:p>
-        </w:tc>
-        <w:tc>
-          <w:tcPr>
-            <w:tcW w:w="2028" w:type="dxa"/>
-            <w:shd w:val="clear" w:color="auto" w:fill="FFFFFF" w:themeFill="background1"/>
-          </w:tcPr>
-          <w:p>
-            <w:pPr>
-              <w:spacing w:after="0" w:line="240" w:lineRule="auto"/>
-              <w:jc w:val="center"/>
-              <w:rPr>
-                <w:rFonts w:ascii="Arial" w:hAnsi="Arial" w:cs="Arial"/>
-                <w:b/>
-                <w:bCs/>
-                <w:shd w:val="clear" w:color="auto" w:fill="BFBFBF" w:themeFill="background1" w:themeFillShade="BF"/>
-              </w:rPr>
-            </w:pPr>
-            <w:r>
-              <w:rPr>
-                <w:rFonts w:ascii="Arial" w:hAnsi="Arial" w:cs="Arial"/>
-                <w:b/>
-                <w:bCs/>
-              </w:rPr>
-              <w:t>SITE</w:t>
-            </w:r>
-          </w:p>
-        </w:tc>
-      </w:tr>
-      <w:tr>
-        <w:trPr>
-          <w:trHeight w:val="453"/>
-        </w:trPr>
-        <w:tc>
-          <w:tcPr>
-            <w:tcW w:w="1938" w:type="dxa"/>
-            <w:shd w:val="clear" w:color="auto" w:fill="BFBFBF" w:themeFill="background1" w:themeFillShade="BF"/>
-          </w:tcPr>
-          <w:p>
-            <w:pPr>
-              <w:spacing w:after="0" w:line="240" w:lineRule="auto"/>
-              <w:jc w:val="center"/>
-              <w:rPr>
-                <w:rFonts w:ascii="Arial" w:hAnsi="Arial" w:cs="Arial"/>
-                <w:b/>
-                <w:bCs/>
-              </w:rPr>
-            </w:pPr>
-            <w:r>
-              <w:rPr>
-                <w:rFonts w:ascii="Arial" w:hAnsi="Arial" w:cs="Arial"/>
-                <w:b/>
-                <w:bCs/>
-                <w:shd w:val="clear" w:color="auto" w:fill="BFBFBF" w:themeFill="background1" w:themeFillShade="BF"/>
-              </w:rPr>
-              <w:t>ENTRADA 9</w:t>
-            </w:r>
-          </w:p>
-        </w:tc>
-        <w:tc>
-          <w:tcPr>
-            <w:tcW w:w="2390" w:type="dxa"/>
-            <w:shd w:val="clear" w:color="auto" w:fill="BFBFBF" w:themeFill="background1" w:themeFillShade="BF"/>
-          </w:tcPr>
-          <w:p>
-            <w:pPr>
-              <w:jc w:val="center"/>
-              <w:rPr>
-                <w:rFonts w:ascii="Arial" w:hAnsi="Arial" w:cs="Arial"/>
-                <w:b/>
-                <w:bCs/>
-                <w:shd w:val="clear" w:color="auto" w:fill="BFBFBF" w:themeFill="background1" w:themeFillShade="BF"/>
-              </w:rPr>
-            </w:pPr>
-            <w:r>
-              <w:rPr>
-                <w:rFonts w:ascii="Arial" w:hAnsi="Arial" w:cs="Arial"/>
-                <w:b/>
-                <w:bCs/>
-                <w:shd w:val="clear" w:color="auto" w:fill="BFBFBF" w:themeFill="background1" w:themeFillShade="BF"/>
-              </w:rPr>
-              <w:t>ENTRADA 10</w:t>
-            </w:r>
-          </w:p>
-        </w:tc>
-        <w:tc>
-          <w:tcPr>
-            <w:tcW w:w="2858" w:type="dxa"/>
-            <w:shd w:val="clear" w:color="auto" w:fill="BFBFBF" w:themeFill="background1" w:themeFillShade="BF"/>
-          </w:tcPr>
-          <w:p>
-            <w:pPr>
-              <w:spacing w:after="0" w:line="240" w:lineRule="auto"/>
-              <w:jc w:val="center"/>
-              <w:rPr>
-                <w:rFonts w:ascii="Arial" w:hAnsi="Arial" w:cs="Arial"/>
-                <w:b/>
-                <w:bCs/>
-              </w:rPr>
-            </w:pPr>
-            <w:r>
-              <w:rPr>
-                <w:rFonts w:ascii="Arial" w:hAnsi="Arial" w:cs="Arial"/>
-                <w:b/>
-                <w:bCs/>
-                <w:shd w:val="clear" w:color="auto" w:fill="BFBFBF" w:themeFill="background1" w:themeFillShade="BF"/>
-              </w:rPr>
-              <w:t>ENTRADA 11</w:t>
-            </w:r>
-          </w:p>
-          <w:p>
-            <w:pPr>
-              <w:spacing w:after="0" w:line="240" w:lineRule="auto"/>
-              <w:jc w:val="center"/>
-              <w:rPr>
-                <w:rFonts w:ascii="Arial" w:hAnsi="Arial" w:cs="Arial"/>
-                <w:b/>
-                <w:bCs/>
-                <w:shd w:val="clear" w:color="auto" w:fill="BFBFBF" w:themeFill="background1" w:themeFillShade="BF"/>
-              </w:rPr>
-            </w:pPr>
-          </w:p>
-        </w:tc>
-        <w:tc>
-          <w:tcPr>
-            <w:tcW w:w="2028" w:type="dxa"/>
-            <w:shd w:val="clear" w:color="auto" w:fill="BFBFBF" w:themeFill="background1" w:themeFillShade="BF"/>
-          </w:tcPr>
-          <w:p>
-            <w:pPr>
-              <w:spacing w:after="0" w:line="240" w:lineRule="auto"/>
-              <w:jc w:val="center"/>
-              <w:rPr>
-                <w:rFonts w:ascii="Arial" w:hAnsi="Arial" w:cs="Arial"/>
-                <w:b/>
-                <w:bCs/>
-                <w:shd w:val="clear" w:color="auto" w:fill="BFBFBF" w:themeFill="background1" w:themeFillShade="BF"/>
-              </w:rPr>
-            </w:pPr>
-            <w:r>
-              <w:rPr>
-                <w:rFonts w:ascii="Arial" w:hAnsi="Arial" w:cs="Arial"/>
-                <w:b/>
-                <w:bCs/>
-                <w:shd w:val="clear" w:color="auto" w:fill="BFBFBF" w:themeFill="background1" w:themeFillShade="BF"/>
-              </w:rPr>
-              <w:t>ENTRADA 12</w:t>
-            </w:r>
-          </w:p>
-          <w:p>
-            <w:pPr>
-              <w:spacing w:after="0" w:line="240" w:lineRule="auto"/>
-              <w:jc w:val="center"/>
-              <w:rPr>
-                <w:rFonts w:ascii="Arial" w:hAnsi="Arial" w:cs="Arial"/>
-                <w:b/>
-                <w:bCs/>
-                <w:shd w:val="clear" w:color="auto" w:fill="BFBFBF" w:themeFill="background1" w:themeFillShade="BF"/>
-              </w:rPr>
-            </w:pPr>
-          </w:p>
-        </w:tc>
-      </w:tr>
-      <w:tr>
-        <w:trPr>
-          <w:trHeight w:val="517"/>
-        </w:trPr>
-        <w:tc>
-          <w:tcPr>
-            <w:tcW w:w="1938" w:type="dxa"/>
-            <w:tcBorders>
-              <w:bottom w:val="single" w:sz="4" w:space="0" w:color="auto"/>
-            </w:tcBorders>
-            <w:shd w:val="clear" w:color="auto" w:fill="FFFFFF" w:themeFill="background1"/>
-          </w:tcPr>
-          <w:p>
-            <w:pPr>
-              <w:spacing w:after="0" w:line="240" w:lineRule="auto"/>
-              <w:jc w:val="center"/>
-              <w:rPr>
-                <w:rFonts w:ascii="Arial" w:hAnsi="Arial" w:cs="Arial"/>
-                <w:b/>
-                <w:bCs/>
-              </w:rPr>
-            </w:pPr>
-            <w:r>
-              <w:rPr>
-                <w:rFonts w:ascii="Arial" w:hAnsi="Arial" w:cs="Arial"/>
-                <w:b/>
-                <w:bCs/>
-              </w:rPr>
-              <w:t>TELEFONE</w:t>
-            </w:r>
-          </w:p>
-        </w:tc>
-        <w:tc>
-          <w:tcPr>
-            <w:tcW w:w="2390" w:type="dxa"/>
-            <w:tcBorders>
-              <w:bottom w:val="single" w:sz="4" w:space="0" w:color="auto"/>
-            </w:tcBorders>
-            <w:shd w:val="clear" w:color="auto" w:fill="FFFFFF" w:themeFill="background1"/>
-          </w:tcPr>
-          <w:p>
-            <w:pPr>
-              <w:jc w:val="center"/>
-              <w:rPr>
-                <w:rFonts w:ascii="Arial" w:hAnsi="Arial" w:cs="Arial"/>
-                <w:b/>
-                <w:bCs/>
-                <w:shd w:val="clear" w:color="auto" w:fill="BFBFBF" w:themeFill="background1" w:themeFillShade="BF"/>
-              </w:rPr>
-            </w:pPr>
-            <w:r>
-              <w:rPr>
-                <w:rFonts w:ascii="Arial" w:hAnsi="Arial" w:cs="Arial"/>
-                <w:b/>
-                <w:bCs/>
-              </w:rPr>
-              <w:t>EMAIL</w:t>
-            </w:r>
-          </w:p>
-        </w:tc>
-        <w:tc>
-          <w:tcPr>
-            <w:tcW w:w="2858" w:type="dxa"/>
-            <w:tcBorders>
-              <w:bottom w:val="single" w:sz="4" w:space="0" w:color="auto"/>
-            </w:tcBorders>
-            <w:shd w:val="clear" w:color="auto" w:fill="FFFFFF" w:themeFill="background1"/>
-          </w:tcPr>
-          <w:p>
-            <w:pPr>
-              <w:spacing w:after="0" w:line="240" w:lineRule="auto"/>
-              <w:jc w:val="center"/>
-              <w:rPr>
-                <w:rFonts w:ascii="Arial" w:hAnsi="Arial" w:cs="Arial"/>
-                <w:b/>
-                <w:bCs/>
-                <w:shd w:val="clear" w:color="auto" w:fill="BFBFBF" w:themeFill="background1" w:themeFillShade="BF"/>
-              </w:rPr>
-            </w:pPr>
-            <w:r>
-              <w:rPr>
-                <w:rFonts w:ascii="Arial" w:hAnsi="Arial" w:cs="Arial"/>
-                <w:b/>
-                <w:bCs/>
-              </w:rPr>
-              <w:t>RAZÃO SOCIAL</w:t>
-            </w:r>
-          </w:p>
-        </w:tc>
-        <w:tc>
-          <w:tcPr>
-            <w:tcW w:w="2028" w:type="dxa"/>
-            <w:tcBorders>
-              <w:bottom w:val="single" w:sz="4" w:space="0" w:color="auto"/>
-            </w:tcBorders>
-            <w:shd w:val="clear" w:color="auto" w:fill="FFFFFF" w:themeFill="background1"/>
-          </w:tcPr>
-          <w:p>
-            <w:pPr>
-              <w:spacing w:after="0" w:line="240" w:lineRule="auto"/>
-              <w:jc w:val="center"/>
-              <w:rPr>
-                <w:rFonts w:ascii="Arial" w:hAnsi="Arial" w:cs="Arial"/>
-                <w:b/>
-                <w:bCs/>
-                <w:shd w:val="clear" w:color="auto" w:fill="BFBFBF" w:themeFill="background1" w:themeFillShade="BF"/>
-              </w:rPr>
-            </w:pPr>
-            <w:r>
-              <w:rPr>
-                <w:rFonts w:ascii="Arial" w:hAnsi="Arial" w:cs="Arial"/>
-                <w:b/>
-                <w:bCs/>
-              </w:rPr>
-              <w:t>NOME FANTASIA</w:t>
+              <w:t>DATA MANUTENÇÃO</w:t>
             </w:r>
           </w:p>
         </w:tc>
@@ -979,8 +482,18 @@
                 <w:b/>
                 <w:bCs/>
               </w:rPr>
-              <w:t>ENTRADA 13</w:t>
-            </w:r>
+              <w:t xml:space="preserve">ENTRADA </w:t>
+            </w:r>
+            <w:proofErr w:type="gramStart"/>
+            <w:r>
+              <w:rPr>
+                <w:rFonts w:ascii="Arial" w:hAnsi="Arial" w:cs="Arial"/>
+                <w:b/>
+                <w:bCs/>
+              </w:rPr>
+              <w:t>5</w:t>
+            </w:r>
+            <w:proofErr w:type="gramEnd"/>
           </w:p>
           <w:p>
             <w:pPr>
@@ -1196,8 +709,8 @@
         <w:gridCol w:w="851"/>
         <w:gridCol w:w="2552"/>
         <w:gridCol w:w="2409"/>
-        <w:gridCol w:w="1418"/>
-        <w:gridCol w:w="1984"/>
+        <w:gridCol w:w="1560"/>
+        <w:gridCol w:w="1842"/>
       </w:tblGrid>
       <w:tr>
         <w:tc>
@@ -1280,22 +793,24 @@
                 <w:b/>
                 <w:sz w:val="18"/>
                 <w:szCs w:val="18"/>
-              </w:rPr>
-            </w:pPr>
-            <w:r>
-              <w:rPr>
-                <w:rFonts w:ascii="Arial" w:hAnsi="Arial" w:cs="Arial"/>
-                <w:b/>
-                <w:sz w:val="18"/>
-                <w:szCs w:val="18"/>
-              </w:rPr>
-              <w:t>LOCAL</w:t>
-            </w:r>
-          </w:p>
-        </w:tc>
-        <w:tc>
-          <w:tcPr>
-            <w:tcW w:w="1418" w:type="dxa"/>
+                <w:highlight w:val="yellow"/>
+              </w:rPr>
+            </w:pPr>
+            <w:r>
+              <w:rPr>
+                <w:rFonts w:ascii="Arial" w:hAnsi="Arial" w:cs="Arial"/>
+                <w:b/>
+                <w:bCs/>
+                <w:sz w:val="18"/>
+                <w:szCs w:val="18"/>
+              </w:rPr>
+              <w:t>CÓDIGO DO FORNECEDOR</w:t>
+            </w:r>
+          </w:p>
+        </w:tc>
+        <w:tc>
+          <w:tcPr>
+            <w:tcW w:w="1560" w:type="dxa"/>
             <w:tcBorders>
               <w:bottom w:val="single" w:sz="4" w:space="0" w:color="auto"/>
             </w:tcBorders>
@@ -1317,16 +832,17 @@
               <w:rPr>
                 <w:rFonts w:ascii="Arial" w:hAnsi="Arial" w:cs="Arial"/>
                 <w:b/>
-                <w:sz w:val="18"/>
-                <w:szCs w:val="18"/>
-              </w:rPr>
-              <w:t>STATUS</w:t>
-            </w:r>
-          </w:p>
-        </w:tc>
-        <w:tc>
-          <w:tcPr>
-            <w:tcW w:w="1984" w:type="dxa"/>
+                <w:bCs/>
+                <w:sz w:val="18"/>
+                <w:szCs w:val="18"/>
+              </w:rPr>
+              <w:t>MOTIVO MANUTENÇÃO</w:t>
+            </w:r>
+          </w:p>
+        </w:tc>
+        <w:tc>
+          <w:tcPr>
+            <w:tcW w:w="1842" w:type="dxa"/>
             <w:tcBorders>
               <w:bottom w:val="single" w:sz="4" w:space="0" w:color="auto"/>
             </w:tcBorders>
@@ -1348,10 +864,11 @@
               <w:rPr>
                 <w:rFonts w:ascii="Arial" w:hAnsi="Arial" w:cs="Arial"/>
                 <w:b/>
-                <w:sz w:val="18"/>
-                <w:szCs w:val="18"/>
-              </w:rPr>
-              <w:t>TAMANHO</w:t>
+                <w:bCs/>
+                <w:sz w:val="18"/>
+                <w:szCs w:val="18"/>
+              </w:rPr>
+              <w:t>DATA MANUTENÇÃO</w:t>
             </w:r>
           </w:p>
         </w:tc>
@@ -1433,22 +950,23 @@
                 <w:bCs/>
                 <w:sz w:val="18"/>
                 <w:szCs w:val="18"/>
-              </w:rPr>
-            </w:pPr>
-            <w:r>
-              <w:rPr>
-                <w:rFonts w:ascii="Arial" w:hAnsi="Arial" w:cs="Arial"/>
-                <w:bCs/>
-                <w:sz w:val="18"/>
-                <w:szCs w:val="18"/>
-              </w:rPr>
-              <w:t>SUPERMERCADO DO FULANO</w:t>
-            </w:r>
-          </w:p>
-        </w:tc>
-        <w:tc>
-          <w:tcPr>
-            <w:tcW w:w="1418" w:type="dxa"/>
+                <w:highlight w:val="yellow"/>
+              </w:rPr>
+            </w:pPr>
+            <w:r>
+              <w:rPr>
+                <w:rFonts w:ascii="Arial" w:hAnsi="Arial" w:cs="Arial"/>
+                <w:bCs/>
+                <w:sz w:val="18"/>
+                <w:szCs w:val="18"/>
+              </w:rPr>
+              <w:t>FOR123</w:t>
+            </w:r>
+          </w:p>
+        </w:tc>
+        <w:tc>
+          <w:tcPr>
+            <w:tcW w:w="1560" w:type="dxa"/>
             <w:shd w:val="clear" w:color="auto" w:fill="auto"/>
             <w:vAlign w:val="center"/>
           </w:tcPr>
@@ -1470,13 +988,13 @@
                 <w:sz w:val="18"/>
                 <w:szCs w:val="18"/>
               </w:rPr>
-              <w:t>ATIVA</w:t>
-            </w:r>
-          </w:p>
-        </w:tc>
-        <w:tc>
-          <w:tcPr>
-            <w:tcW w:w="1984" w:type="dxa"/>
+              <w:t>QUEBROU</w:t>
+            </w:r>
+          </w:p>
+        </w:tc>
+        <w:tc>
+          <w:tcPr>
+            <w:tcW w:w="1842" w:type="dxa"/>
             <w:shd w:val="clear" w:color="auto" w:fill="auto"/>
             <w:vAlign w:val="center"/>
           </w:tcPr>
@@ -1498,7 +1016,7 @@
                 <w:sz w:val="18"/>
                 <w:szCs w:val="18"/>
               </w:rPr>
-              <w:t>GRANDE</w:t>
+              <w:t>04/09/2015</w:t>
             </w:r>
           </w:p>
         </w:tc>
@@ -1528,7 +1046,8 @@
         </w:tc>
         <w:tc>
           <w:tcPr>
-            <w:tcW w:w="2552" w:type="dxa"/>
+            <w:tcW w:w="4961" w:type="dxa"/>
+            <w:gridSpan w:val="2"/>
             <w:tcBorders>
               <w:bottom w:val="single" w:sz="4" w:space="0" w:color="auto"/>
             </w:tcBorders>
@@ -1555,332 +1074,7 @@
                 <w:sz w:val="18"/>
                 <w:szCs w:val="18"/>
               </w:rPr>
-              <w:t>CÓDIGO DO FORNECEDOR</w:t>
-            </w:r>
-          </w:p>
-        </w:tc>
-        <w:tc>
-          <w:tcPr>
-            <w:tcW w:w="2409" w:type="dxa"/>
-            <w:tcBorders>
-              <w:bottom w:val="single" w:sz="4" w:space="0" w:color="auto"/>
-            </w:tcBorders>
-            <w:shd w:val="pct25" w:color="auto" w:fill="auto"/>
-            <w:vAlign w:val="center"/>
-          </w:tcPr>
-          <w:p>
-            <w:pPr>
-              <w:pStyle w:val="Cabealho"/>
-              <w:jc w:val="center"/>
-              <w:rPr>
-                <w:rFonts w:ascii="Arial" w:hAnsi="Arial" w:cs="Arial"/>
-                <w:b/>
-                <w:bCs/>
-                <w:sz w:val="18"/>
-                <w:szCs w:val="18"/>
-              </w:rPr>
-            </w:pPr>
-            <w:r>
-              <w:rPr>
-                <w:rFonts w:ascii="Arial" w:hAnsi="Arial" w:cs="Arial"/>
-                <w:b/>
-                <w:bCs/>
-                <w:sz w:val="18"/>
-                <w:szCs w:val="18"/>
-              </w:rPr>
-              <w:t>FÍSICA/JURÍDICA</w:t>
-            </w:r>
-          </w:p>
-        </w:tc>
-        <w:tc>
-          <w:tcPr>
-            <w:tcW w:w="1418" w:type="dxa"/>
-            <w:tcBorders>
-              <w:bottom w:val="single" w:sz="4" w:space="0" w:color="auto"/>
-            </w:tcBorders>
-            <w:shd w:val="pct25" w:color="auto" w:fill="auto"/>
-            <w:vAlign w:val="center"/>
-          </w:tcPr>
-          <w:p>
-            <w:pPr>
-              <w:pStyle w:val="Cabealho"/>
-              <w:jc w:val="center"/>
-              <w:rPr>
-                <w:rFonts w:ascii="Arial" w:hAnsi="Arial" w:cs="Arial"/>
-                <w:b/>
-                <w:bCs/>
-                <w:sz w:val="18"/>
-                <w:szCs w:val="18"/>
-              </w:rPr>
-            </w:pPr>
-            <w:r>
-              <w:rPr>
-                <w:rFonts w:ascii="Arial" w:hAnsi="Arial" w:cs="Arial"/>
-                <w:b/>
-                <w:bCs/>
-                <w:sz w:val="18"/>
-                <w:szCs w:val="18"/>
-              </w:rPr>
-              <w:t>CPF/CPNJ</w:t>
-            </w:r>
-          </w:p>
-        </w:tc>
-        <w:tc>
-          <w:tcPr>
-            <w:tcW w:w="1984" w:type="dxa"/>
-            <w:tcBorders>
-              <w:bottom w:val="single" w:sz="4" w:space="0" w:color="auto"/>
-            </w:tcBorders>
-            <w:shd w:val="pct25" w:color="auto" w:fill="auto"/>
-            <w:vAlign w:val="center"/>
-          </w:tcPr>
-          <w:p>
-            <w:pPr>
-              <w:pStyle w:val="Cabealho"/>
-              <w:jc w:val="center"/>
-              <w:rPr>
-                <w:rFonts w:ascii="Arial" w:hAnsi="Arial" w:cs="Arial"/>
-                <w:b/>
-                <w:bCs/>
-                <w:sz w:val="18"/>
-                <w:szCs w:val="18"/>
-              </w:rPr>
-            </w:pPr>
-            <w:r>
-              <w:rPr>
-                <w:rFonts w:ascii="Arial" w:hAnsi="Arial" w:cs="Arial"/>
-                <w:b/>
-                <w:bCs/>
-                <w:sz w:val="18"/>
-                <w:szCs w:val="18"/>
-              </w:rPr>
-              <w:t>SITE</w:t>
-            </w:r>
-          </w:p>
-        </w:tc>
-      </w:tr>
-      <w:tr>
-        <w:trPr>
-          <w:trHeight w:val="189"/>
-        </w:trPr>
-        <w:tc>
-          <w:tcPr>
-            <w:tcW w:w="851" w:type="dxa"/>
-            <w:vMerge/>
-            <w:vAlign w:val="center"/>
-          </w:tcPr>
-          <w:p>
-            <w:pPr>
-              <w:pStyle w:val="Cabealho"/>
-              <w:jc w:val="center"/>
-              <w:rPr>
-                <w:rFonts w:ascii="Arial" w:hAnsi="Arial" w:cs="Arial"/>
-                <w:bCs/>
-                <w:sz w:val="18"/>
-                <w:szCs w:val="18"/>
-              </w:rPr>
-            </w:pPr>
-          </w:p>
-        </w:tc>
-        <w:tc>
-          <w:tcPr>
-            <w:tcW w:w="2552" w:type="dxa"/>
-            <w:shd w:val="clear" w:color="auto" w:fill="auto"/>
-            <w:vAlign w:val="center"/>
-          </w:tcPr>
-          <w:p>
-            <w:pPr>
-              <w:pStyle w:val="Cabealho"/>
-              <w:jc w:val="center"/>
-              <w:rPr>
-                <w:rFonts w:ascii="Arial" w:hAnsi="Arial" w:cs="Arial"/>
-                <w:bCs/>
-                <w:sz w:val="18"/>
-                <w:szCs w:val="18"/>
-              </w:rPr>
-            </w:pPr>
-            <w:r>
-              <w:rPr>
-                <w:rFonts w:ascii="Arial" w:hAnsi="Arial" w:cs="Arial"/>
-                <w:bCs/>
-                <w:sz w:val="18"/>
-                <w:szCs w:val="18"/>
-              </w:rPr>
-              <w:t>FOR123</w:t>
-            </w:r>
-          </w:p>
-        </w:tc>
-        <w:tc>
-          <w:tcPr>
-            <w:tcW w:w="2409" w:type="dxa"/>
-            <w:shd w:val="clear" w:color="auto" w:fill="auto"/>
-            <w:vAlign w:val="center"/>
-          </w:tcPr>
-          <w:p>
-            <w:pPr>
-              <w:pStyle w:val="Cabealho"/>
-              <w:jc w:val="center"/>
-              <w:rPr>
-                <w:rFonts w:ascii="Arial" w:hAnsi="Arial" w:cs="Arial"/>
-                <w:bCs/>
-                <w:sz w:val="18"/>
-                <w:szCs w:val="18"/>
-              </w:rPr>
-            </w:pPr>
-            <w:r>
-              <w:rPr>
-                <w:rFonts w:ascii="Arial" w:hAnsi="Arial" w:cs="Arial"/>
-                <w:bCs/>
-                <w:sz w:val="18"/>
-                <w:szCs w:val="18"/>
-              </w:rPr>
-              <w:t>FÍSICA</w:t>
-            </w:r>
-          </w:p>
-        </w:tc>
-        <w:tc>
-          <w:tcPr>
-            <w:tcW w:w="1418" w:type="dxa"/>
-            <w:shd w:val="clear" w:color="auto" w:fill="auto"/>
-            <w:vAlign w:val="center"/>
-          </w:tcPr>
-          <w:p>
-            <w:pPr>
-              <w:pStyle w:val="Cabealho"/>
-              <w:jc w:val="center"/>
-              <w:rPr>
-                <w:rFonts w:ascii="Arial" w:hAnsi="Arial" w:cs="Arial"/>
-                <w:bCs/>
-                <w:sz w:val="18"/>
-                <w:szCs w:val="18"/>
-              </w:rPr>
-            </w:pPr>
-            <w:r>
-              <w:rPr>
-                <w:rFonts w:ascii="Arial" w:hAnsi="Arial" w:cs="Arial"/>
-                <w:bCs/>
-                <w:sz w:val="18"/>
-                <w:szCs w:val="18"/>
-              </w:rPr>
-              <w:t>111.111.111-11</w:t>
-            </w:r>
-          </w:p>
-        </w:tc>
-        <w:tc>
-          <w:tcPr>
-            <w:tcW w:w="1984" w:type="dxa"/>
-            <w:shd w:val="clear" w:color="auto" w:fill="auto"/>
-            <w:vAlign w:val="center"/>
-          </w:tcPr>
-          <w:p>
-            <w:pPr>
-              <w:pStyle w:val="Cabealho"/>
-              <w:jc w:val="center"/>
-              <w:rPr>
-                <w:rFonts w:ascii="Arial" w:hAnsi="Arial" w:cs="Arial"/>
-                <w:bCs/>
-                <w:sz w:val="18"/>
-                <w:szCs w:val="18"/>
-              </w:rPr>
-            </w:pPr>
-            <w:r>
-              <w:rPr>
-                <w:rFonts w:ascii="Arial" w:hAnsi="Arial" w:cs="Arial"/>
-                <w:bCs/>
-                <w:sz w:val="18"/>
-                <w:szCs w:val="18"/>
-              </w:rPr>
-              <w:t>WWW.FULANO.COM</w:t>
-            </w:r>
-          </w:p>
-        </w:tc>
-      </w:tr>
-      <w:tr>
-        <w:trPr>
-          <w:trHeight w:val="189"/>
-        </w:trPr>
-        <w:tc>
-          <w:tcPr>
-            <w:tcW w:w="851" w:type="dxa"/>
-            <w:vMerge/>
-            <w:vAlign w:val="center"/>
-          </w:tcPr>
-          <w:p>
-            <w:pPr>
-              <w:pStyle w:val="Cabealho"/>
-              <w:jc w:val="center"/>
-              <w:rPr>
-                <w:rFonts w:ascii="Arial" w:hAnsi="Arial" w:cs="Arial"/>
-                <w:bCs/>
-                <w:sz w:val="18"/>
-                <w:szCs w:val="18"/>
-              </w:rPr>
-            </w:pPr>
-          </w:p>
-        </w:tc>
-        <w:tc>
-          <w:tcPr>
-            <w:tcW w:w="2552" w:type="dxa"/>
-            <w:tcBorders>
-              <w:bottom w:val="single" w:sz="4" w:space="0" w:color="auto"/>
-            </w:tcBorders>
-            <w:shd w:val="pct25" w:color="auto" w:fill="auto"/>
-            <w:vAlign w:val="center"/>
-          </w:tcPr>
-          <w:p>
-            <w:pPr>
-              <w:pStyle w:val="Cabealho"/>
-              <w:jc w:val="center"/>
-              <w:rPr>
-                <w:rFonts w:ascii="Arial" w:hAnsi="Arial" w:cs="Arial"/>
-                <w:b/>
-                <w:bCs/>
-                <w:sz w:val="18"/>
-                <w:szCs w:val="18"/>
-              </w:rPr>
-            </w:pPr>
-            <w:r>
-              <w:rPr>
-                <w:rFonts w:ascii="Arial" w:hAnsi="Arial" w:cs="Arial"/>
-                <w:b/>
-                <w:bCs/>
-                <w:sz w:val="18"/>
-                <w:szCs w:val="18"/>
-              </w:rPr>
-              <w:t>TELEFONE</w:t>
-            </w:r>
-          </w:p>
-        </w:tc>
-        <w:tc>
-          <w:tcPr>
-            <w:tcW w:w="2409" w:type="dxa"/>
-            <w:tcBorders>
-              <w:bottom w:val="single" w:sz="4" w:space="0" w:color="auto"/>
-            </w:tcBorders>
-            <w:shd w:val="pct25" w:color="auto" w:fill="auto"/>
-            <w:vAlign w:val="center"/>
-          </w:tcPr>
-          <w:p>
-            <w:pPr>
-              <w:pStyle w:val="Cabealho"/>
-              <w:jc w:val="center"/>
-              <w:rPr>
-                <w:rFonts w:ascii="Arial" w:hAnsi="Arial" w:cs="Arial"/>
-                <w:b/>
-                <w:bCs/>
-                <w:sz w:val="18"/>
-                <w:szCs w:val="18"/>
-              </w:rPr>
-            </w:pPr>
-            <w:r>
-              <w:rPr>
-                <w:rFonts w:ascii="Arial" w:hAnsi="Arial" w:cs="Arial"/>
-                <w:b/>
-                <w:bCs/>
-                <w:sz w:val="18"/>
-                <w:szCs w:val="18"/>
-              </w:rPr>
-              <w:t>EMAIL</w:t>
+              <w:t>BOTÃO PESQUISAR</w:t>
             </w:r>
           </w:p>
         </w:tc>
@@ -1914,7 +1108,7 @@
                 <w:sz w:val="18"/>
                 <w:szCs w:val="18"/>
               </w:rPr>
-              <w:t>RAZÃO SOCIAL</w:t>
+              <w:t>SAÍDA ESPERADA</w:t>
             </w:r>
           </w:p>
         </w:tc>
@@ -1944,271 +1138,8 @@
         </w:tc>
         <w:tc>
           <w:tcPr>
-            <w:tcW w:w="2552" w:type="dxa"/>
-            <w:shd w:val="clear" w:color="auto" w:fill="auto"/>
-            <w:vAlign w:val="center"/>
-          </w:tcPr>
-          <w:p>
-            <w:pPr>
-              <w:pStyle w:val="Cabealho"/>
-              <w:jc w:val="center"/>
-              <w:rPr>
-                <w:rFonts w:ascii="Arial" w:hAnsi="Arial" w:cs="Arial"/>
-                <w:bCs/>
-                <w:sz w:val="18"/>
-                <w:szCs w:val="18"/>
-              </w:rPr>
-            </w:pPr>
-            <w:r>
-              <w:rPr>
-                <w:rFonts w:ascii="Arial" w:hAnsi="Arial" w:cs="Arial"/>
-                <w:bCs/>
-                <w:sz w:val="18"/>
-                <w:szCs w:val="18"/>
-              </w:rPr>
-              <w:t>32742394</w:t>
-            </w:r>
-          </w:p>
-        </w:tc>
-        <w:tc>
-          <w:tcPr>
-            <w:tcW w:w="2409" w:type="dxa"/>
-            <w:shd w:val="clear" w:color="auto" w:fill="auto"/>
-            <w:vAlign w:val="center"/>
-          </w:tcPr>
-          <w:p>
-            <w:pPr>
-              <w:pStyle w:val="Cabealho"/>
-              <w:jc w:val="center"/>
-              <w:rPr>
-                <w:rFonts w:ascii="Arial" w:hAnsi="Arial" w:cs="Arial"/>
-                <w:bCs/>
-                <w:sz w:val="18"/>
-                <w:szCs w:val="18"/>
-              </w:rPr>
-            </w:pPr>
-            <w:r>
-              <w:rPr>
-                <w:rFonts w:ascii="Arial" w:hAnsi="Arial" w:cs="Arial"/>
-                <w:bCs/>
-                <w:sz w:val="18"/>
-                <w:szCs w:val="18"/>
-              </w:rPr>
-              <w:t>FULANO@VENDING.COM</w:t>
-            </w:r>
-          </w:p>
-        </w:tc>
-        <w:tc>
-          <w:tcPr>
-            <w:tcW w:w="3402" w:type="dxa"/>
+            <w:tcW w:w="4961" w:type="dxa"/>
             <w:gridSpan w:val="2"/>
-            <w:shd w:val="clear" w:color="auto" w:fill="auto"/>
-            <w:vAlign w:val="center"/>
-          </w:tcPr>
-          <w:p>
-            <w:pPr>
-              <w:pStyle w:val="Cabealho"/>
-              <w:jc w:val="center"/>
-              <w:rPr>
-                <w:rFonts w:ascii="Arial" w:hAnsi="Arial" w:cs="Arial"/>
-                <w:bCs/>
-                <w:sz w:val="18"/>
-                <w:szCs w:val="18"/>
-              </w:rPr>
-            </w:pPr>
-            <w:r>
-              <w:rPr>
-                <w:rFonts w:ascii="Arial" w:hAnsi="Arial" w:cs="Arial"/>
-                <w:bCs/>
-                <w:sz w:val="18"/>
-                <w:szCs w:val="18"/>
-              </w:rPr>
-              <w:t>FULANO LTDA</w:t>
-            </w:r>
-          </w:p>
-        </w:tc>
-      </w:tr>
-      <w:tr>
-        <w:trPr>
-          <w:trHeight w:val="189"/>
-        </w:trPr>
-        <w:tc>
-          <w:tcPr>
-            <w:tcW w:w="851" w:type="dxa"/>
-            <w:vMerge/>
-            <w:vAlign w:val="center"/>
-          </w:tcPr>
-          <w:p>
-            <w:pPr>
-              <w:pStyle w:val="Cabealho"/>
-              <w:jc w:val="center"/>
-              <w:rPr>
-                <w:rFonts w:ascii="Arial" w:hAnsi="Arial" w:cs="Arial"/>
-                <w:bCs/>
-                <w:sz w:val="18"/>
-                <w:szCs w:val="18"/>
-              </w:rPr>
-            </w:pPr>
-          </w:p>
-        </w:tc>
-        <w:tc>
-          <w:tcPr>
-            <w:tcW w:w="2552" w:type="dxa"/>
-            <w:tcBorders>
-              <w:bottom w:val="single" w:sz="4" w:space="0" w:color="auto"/>
-            </w:tcBorders>
-            <w:shd w:val="pct25" w:color="auto" w:fill="auto"/>
-            <w:vAlign w:val="center"/>
-          </w:tcPr>
-          <w:p>
-            <w:pPr>
-              <w:pStyle w:val="Cabealho"/>
-              <w:jc w:val="center"/>
-              <w:rPr>
-                <w:rFonts w:ascii="Arial" w:hAnsi="Arial" w:cs="Arial"/>
-                <w:b/>
-                <w:bCs/>
-                <w:sz w:val="18"/>
-                <w:szCs w:val="18"/>
-              </w:rPr>
-            </w:pPr>
-            <w:r>
-              <w:rPr>
-                <w:rFonts w:ascii="Arial" w:hAnsi="Arial" w:cs="Arial"/>
-                <w:b/>
-                <w:bCs/>
-                <w:sz w:val="18"/>
-                <w:szCs w:val="18"/>
-              </w:rPr>
-              <w:t>NOME FANTASIA</w:t>
-            </w:r>
-          </w:p>
-        </w:tc>
-        <w:tc>
-          <w:tcPr>
-            <w:tcW w:w="2409" w:type="dxa"/>
-            <w:tcBorders>
-              <w:bottom w:val="single" w:sz="4" w:space="0" w:color="auto"/>
-            </w:tcBorders>
-            <w:shd w:val="pct25" w:color="auto" w:fill="auto"/>
-            <w:vAlign w:val="center"/>
-          </w:tcPr>
-          <w:p>
-            <w:pPr>
-              <w:pStyle w:val="Cabealho"/>
-              <w:jc w:val="center"/>
-              <w:rPr>
-                <w:rFonts w:ascii="Arial" w:hAnsi="Arial" w:cs="Arial"/>
-                <w:b/>
-                <w:bCs/>
-                <w:sz w:val="18"/>
-                <w:szCs w:val="18"/>
-              </w:rPr>
-            </w:pPr>
-            <w:r>
-              <w:rPr>
-                <w:rFonts w:ascii="Arial" w:hAnsi="Arial" w:cs="Arial"/>
-                <w:b/>
-                <w:bCs/>
-                <w:sz w:val="18"/>
-                <w:szCs w:val="18"/>
-              </w:rPr>
-              <w:t>BOTÃO PESQUISAR</w:t>
-            </w:r>
-          </w:p>
-        </w:tc>
-        <w:tc>
-          <w:tcPr>
-            <w:tcW w:w="3402" w:type="dxa"/>
-            <w:gridSpan w:val="2"/>
-            <w:tcBorders>
-              <w:bottom w:val="single" w:sz="4" w:space="0" w:color="auto"/>
-            </w:tcBorders>
-            <w:shd w:val="pct25" w:color="auto" w:fill="auto"/>
-            <w:vAlign w:val="center"/>
-          </w:tcPr>
-          <w:p>
-            <w:pPr>
-              <w:pStyle w:val="Cabealho"/>
-              <w:jc w:val="center"/>
-              <w:rPr>
-                <w:rFonts w:ascii="Arial" w:hAnsi="Arial" w:cs="Arial"/>
-                <w:b/>
-                <w:bCs/>
-                <w:sz w:val="18"/>
-                <w:szCs w:val="18"/>
-              </w:rPr>
-            </w:pPr>
-            <w:r>
-              <w:rPr>
-                <w:rFonts w:ascii="Arial" w:hAnsi="Arial" w:cs="Arial"/>
-                <w:b/>
-                <w:bCs/>
-                <w:sz w:val="18"/>
-                <w:szCs w:val="18"/>
-              </w:rPr>
-              <w:t>SAÍDA ESPERADA</w:t>
-            </w:r>
-          </w:p>
-        </w:tc>
-      </w:tr>
-      <w:tr>
-        <w:trPr>
-          <w:trHeight w:val="189"/>
-        </w:trPr>
-        <w:tc>
-          <w:tcPr>
-            <w:tcW w:w="851" w:type="dxa"/>
-            <w:vMerge/>
-            <w:vAlign w:val="center"/>
-          </w:tcPr>
-          <w:p>
-            <w:pPr>
-              <w:pStyle w:val="Cabealho"/>
-              <w:jc w:val="center"/>
-              <w:rPr>
-                <w:rFonts w:ascii="Arial" w:hAnsi="Arial" w:cs="Arial"/>
-                <w:bCs/>
-                <w:sz w:val="18"/>
-                <w:szCs w:val="18"/>
-              </w:rPr>
-            </w:pPr>
-          </w:p>
-        </w:tc>
-        <w:tc>
-          <w:tcPr>
-            <w:tcW w:w="2552" w:type="dxa"/>
-            <w:tcBorders>
-              <w:bottom w:val="single" w:sz="4" w:space="0" w:color="auto"/>
-            </w:tcBorders>
-            <w:shd w:val="clear" w:color="auto" w:fill="auto"/>
-            <w:vAlign w:val="center"/>
-          </w:tcPr>
-          <w:p>
-            <w:pPr>
-              <w:pStyle w:val="Cabealho"/>
-              <w:jc w:val="center"/>
-              <w:rPr>
-                <w:rFonts w:ascii="Arial" w:hAnsi="Arial" w:cs="Arial"/>
-                <w:bCs/>
-                <w:sz w:val="18"/>
-                <w:szCs w:val="18"/>
-              </w:rPr>
-            </w:pPr>
-            <w:r>
-              <w:rPr>
-                <w:rFonts w:ascii="Arial" w:hAnsi="Arial" w:cs="Arial"/>
-                <w:bCs/>
-                <w:sz w:val="18"/>
-                <w:szCs w:val="18"/>
-              </w:rPr>
-              <w:t>FULANO</w:t>
-            </w:r>
-          </w:p>
-        </w:tc>
-        <w:tc>
-          <w:tcPr>
-            <w:tcW w:w="2409" w:type="dxa"/>
             <w:tcBorders>
               <w:bottom w:val="single" w:sz="4" w:space="0" w:color="auto"/>
             </w:tcBorders>
@@ -2354,16 +1285,17 @@
               <w:rPr>
                 <w:rFonts w:ascii="Arial" w:hAnsi="Arial" w:cs="Arial"/>
                 <w:b/>
-                <w:sz w:val="18"/>
-                <w:szCs w:val="18"/>
-              </w:rPr>
-              <w:t>LOCAL</w:t>
-            </w:r>
-          </w:p>
-        </w:tc>
-        <w:tc>
-          <w:tcPr>
-            <w:tcW w:w="1418" w:type="dxa"/>
+                <w:bCs/>
+                <w:sz w:val="18"/>
+                <w:szCs w:val="18"/>
+              </w:rPr>
+              <w:t>CÓDIGO DO FORNECEDOR</w:t>
+            </w:r>
+          </w:p>
+        </w:tc>
+        <w:tc>
+          <w:tcPr>
+            <w:tcW w:w="1560" w:type="dxa"/>
             <w:shd w:val="pct25" w:color="auto" w:fill="auto"/>
             <w:vAlign w:val="center"/>
           </w:tcPr>
@@ -2382,16 +1314,17 @@
               <w:rPr>
                 <w:rFonts w:ascii="Arial" w:hAnsi="Arial" w:cs="Arial"/>
                 <w:b/>
-                <w:sz w:val="18"/>
-                <w:szCs w:val="18"/>
-              </w:rPr>
-              <w:t>STATUS</w:t>
-            </w:r>
-          </w:p>
-        </w:tc>
-        <w:tc>
-          <w:tcPr>
-            <w:tcW w:w="1984" w:type="dxa"/>
+                <w:bCs/>
+                <w:sz w:val="18"/>
+                <w:szCs w:val="18"/>
+              </w:rPr>
+              <w:t>MOTIVO MANUTENÇÃO</w:t>
+            </w:r>
+          </w:p>
+        </w:tc>
+        <w:tc>
+          <w:tcPr>
+            <w:tcW w:w="1842" w:type="dxa"/>
             <w:shd w:val="pct25" w:color="auto" w:fill="auto"/>
             <w:vAlign w:val="center"/>
           </w:tcPr>
@@ -2410,10 +1343,11 @@
               <w:rPr>
                 <w:rFonts w:ascii="Arial" w:hAnsi="Arial" w:cs="Arial"/>
                 <w:b/>
-                <w:sz w:val="18"/>
-                <w:szCs w:val="18"/>
-              </w:rPr>
-              <w:t>TAMANHO</w:t>
+                <w:bCs/>
+                <w:sz w:val="18"/>
+                <w:szCs w:val="18"/>
+              </w:rPr>
+              <w:t>DATA MANUTENÇÃO</w:t>
             </w:r>
           </w:p>
         </w:tc>
@@ -2505,7 +1439,7 @@
         </w:tc>
         <w:tc>
           <w:tcPr>
-            <w:tcW w:w="1418" w:type="dxa"/>
+            <w:tcW w:w="1560" w:type="dxa"/>
             <w:tcBorders>
               <w:bottom w:val="single" w:sz="4" w:space="0" w:color="auto"/>
             </w:tcBorders>
@@ -2536,7 +1470,7 @@
         </w:tc>
         <w:tc>
           <w:tcPr>
-            <w:tcW w:w="1984" w:type="dxa"/>
+            <w:tcW w:w="1842" w:type="dxa"/>
             <w:tcBorders>
               <w:bottom w:val="single" w:sz="4" w:space="0" w:color="auto"/>
             </w:tcBorders>
@@ -2591,7 +1525,8 @@
         </w:tc>
         <w:tc>
           <w:tcPr>
-            <w:tcW w:w="2552" w:type="dxa"/>
+            <w:tcW w:w="4961" w:type="dxa"/>
+            <w:gridSpan w:val="2"/>
             <w:shd w:val="pct25" w:color="auto" w:fill="auto"/>
             <w:vAlign w:val="center"/>
           </w:tcPr>
@@ -2614,13 +1549,14 @@
                 <w:sz w:val="18"/>
                 <w:szCs w:val="18"/>
               </w:rPr>
-              <w:t>CÓDIGO DO FORNECEDOR</w:t>
-            </w:r>
-          </w:p>
-        </w:tc>
-        <w:tc>
-          <w:tcPr>
-            <w:tcW w:w="2409" w:type="dxa"/>
+              <w:t>BOTÃO PESQUISAR</w:t>
+            </w:r>
+          </w:p>
+        </w:tc>
+        <w:tc>
+          <w:tcPr>
+            <w:tcW w:w="3402" w:type="dxa"/>
+            <w:gridSpan w:val="2"/>
             <w:shd w:val="pct25" w:color="auto" w:fill="auto"/>
             <w:vAlign w:val="center"/>
           </w:tcPr>
@@ -2643,65 +1579,7 @@
                 <w:sz w:val="18"/>
                 <w:szCs w:val="18"/>
               </w:rPr>
-              <w:t>FÍSICA/JURÍDICA</w:t>
-            </w:r>
-          </w:p>
-        </w:tc>
-        <w:tc>
-          <w:tcPr>
-            <w:tcW w:w="1418" w:type="dxa"/>
-            <w:shd w:val="pct25" w:color="auto" w:fill="auto"/>
-            <w:vAlign w:val="center"/>
-          </w:tcPr>
-          <w:p>
-            <w:pPr>
-              <w:pStyle w:val="Cabealho"/>
-              <w:jc w:val="center"/>
-              <w:rPr>
-                <w:rFonts w:ascii="Arial" w:hAnsi="Arial" w:cs="Arial"/>
-                <w:bCs/>
-                <w:sz w:val="18"/>
-                <w:szCs w:val="18"/>
-              </w:rPr>
-            </w:pPr>
-            <w:r>
-              <w:rPr>
-                <w:rFonts w:ascii="Arial" w:hAnsi="Arial" w:cs="Arial"/>
-                <w:b/>
-                <w:bCs/>
-                <w:sz w:val="18"/>
-                <w:szCs w:val="18"/>
-              </w:rPr>
-              <w:t>CPF/CPNJ</w:t>
-            </w:r>
-          </w:p>
-        </w:tc>
-        <w:tc>
-          <w:tcPr>
-            <w:tcW w:w="1984" w:type="dxa"/>
-            <w:shd w:val="pct25" w:color="auto" w:fill="auto"/>
-            <w:vAlign w:val="center"/>
-          </w:tcPr>
-          <w:p>
-            <w:pPr>
-              <w:pStyle w:val="Cabealho"/>
-              <w:jc w:val="center"/>
-              <w:rPr>
-                <w:rFonts w:ascii="Arial" w:hAnsi="Arial" w:cs="Arial"/>
-                <w:bCs/>
-                <w:sz w:val="18"/>
-                <w:szCs w:val="18"/>
-              </w:rPr>
-            </w:pPr>
-            <w:r>
-              <w:rPr>
-                <w:rFonts w:ascii="Arial" w:hAnsi="Arial" w:cs="Arial"/>
-                <w:b/>
-                <w:bCs/>
-                <w:sz w:val="18"/>
-                <w:szCs w:val="18"/>
-              </w:rPr>
-              <w:t>SITE</w:t>
+              <w:t>SAÍDA ESPERADA</w:t>
             </w:r>
           </w:p>
         </w:tc>
@@ -2731,7 +1609,8 @@
         </w:tc>
         <w:tc>
           <w:tcPr>
-            <w:tcW w:w="2552" w:type="dxa"/>
+            <w:tcW w:w="4961" w:type="dxa"/>
+            <w:gridSpan w:val="2"/>
             <w:tcBorders>
               <w:bottom w:val="single" w:sz="4" w:space="0" w:color="auto"/>
             </w:tcBorders>
@@ -2756,298 +1635,7 @@
                 <w:sz w:val="18"/>
                 <w:szCs w:val="18"/>
               </w:rPr>
-              <w:t>VAZIO</w:t>
-            </w:r>
-          </w:p>
-        </w:tc>
-        <w:tc>
-          <w:tcPr>
-            <w:tcW w:w="2409" w:type="dxa"/>
-            <w:tcBorders>
-              <w:bottom w:val="single" w:sz="4" w:space="0" w:color="auto"/>
-            </w:tcBorders>
-            <w:shd w:val="clear" w:color="auto" w:fill="auto"/>
-            <w:vAlign w:val="center"/>
-          </w:tcPr>
-          <w:p>
-            <w:pPr>
-              <w:pStyle w:val="Cabealho"/>
-              <w:jc w:val="center"/>
-              <w:rPr>
-                <w:rFonts w:ascii="Arial" w:hAnsi="Arial" w:cs="Arial"/>
-                <w:bCs/>
-                <w:sz w:val="18"/>
-                <w:szCs w:val="18"/>
-              </w:rPr>
-            </w:pPr>
-            <w:r>
-              <w:rPr>
-                <w:rFonts w:ascii="Arial" w:hAnsi="Arial" w:cs="Arial"/>
-                <w:bCs/>
-                <w:sz w:val="18"/>
-                <w:szCs w:val="18"/>
-              </w:rPr>
-              <w:t>VAZIO</w:t>
-            </w:r>
-          </w:p>
-        </w:tc>
-        <w:tc>
-          <w:tcPr>
-            <w:tcW w:w="1418" w:type="dxa"/>
-            <w:tcBorders>
-              <w:bottom w:val="single" w:sz="4" w:space="0" w:color="auto"/>
-            </w:tcBorders>
-            <w:shd w:val="clear" w:color="auto" w:fill="auto"/>
-            <w:vAlign w:val="center"/>
-          </w:tcPr>
-          <w:p>
-            <w:pPr>
-              <w:pStyle w:val="Cabealho"/>
-              <w:jc w:val="center"/>
-              <w:rPr>
-                <w:rFonts w:ascii="Arial" w:hAnsi="Arial" w:cs="Arial"/>
-                <w:bCs/>
-                <w:sz w:val="18"/>
-                <w:szCs w:val="18"/>
-              </w:rPr>
-            </w:pPr>
-            <w:r>
-              <w:rPr>
-                <w:rFonts w:ascii="Arial" w:hAnsi="Arial" w:cs="Arial"/>
-                <w:bCs/>
-                <w:sz w:val="18"/>
-                <w:szCs w:val="18"/>
-              </w:rPr>
-              <w:t>VAZIO</w:t>
-            </w:r>
-          </w:p>
-        </w:tc>
-        <w:tc>
-          <w:tcPr>
-            <w:tcW w:w="1984" w:type="dxa"/>
-            <w:tcBorders>
-              <w:bottom w:val="single" w:sz="4" w:space="0" w:color="auto"/>
-            </w:tcBorders>
-            <w:shd w:val="clear" w:color="auto" w:fill="auto"/>
-            <w:vAlign w:val="center"/>
-          </w:tcPr>
-          <w:p>
-            <w:pPr>
-              <w:pStyle w:val="Cabealho"/>
-              <w:jc w:val="center"/>
-              <w:rPr>
-                <w:rFonts w:ascii="Arial" w:hAnsi="Arial" w:cs="Arial"/>
-                <w:bCs/>
-                <w:sz w:val="18"/>
-                <w:szCs w:val="18"/>
-              </w:rPr>
-            </w:pPr>
-            <w:r>
-              <w:rPr>
-                <w:rFonts w:ascii="Arial" w:hAnsi="Arial" w:cs="Arial"/>
-                <w:bCs/>
-                <w:sz w:val="18"/>
-                <w:szCs w:val="18"/>
-              </w:rPr>
-              <w:t>VAZIO</w:t>
-            </w:r>
-          </w:p>
-        </w:tc>
-      </w:tr>
-      <w:tr>
-        <w:trPr>
-          <w:trHeight w:val="189"/>
-        </w:trPr>
-        <w:tc>
-          <w:tcPr>
-            <w:tcW w:w="851" w:type="dxa"/>
-            <w:vMerge/>
-            <w:vAlign w:val="center"/>
-          </w:tcPr>
-          <w:p>
-            <w:pPr>
-              <w:pStyle w:val="Cabealho"/>
-              <w:jc w:val="center"/>
-              <w:rPr>
-                <w:rFonts w:ascii="Arial" w:hAnsi="Arial" w:cs="Arial"/>
-                <w:bCs/>
-                <w:sz w:val="18"/>
-                <w:szCs w:val="18"/>
-              </w:rPr>
-            </w:pPr>
-          </w:p>
-        </w:tc>
-        <w:tc>
-          <w:tcPr>
-            <w:tcW w:w="2552" w:type="dxa"/>
-            <w:shd w:val="pct25" w:color="auto" w:fill="auto"/>
-            <w:vAlign w:val="center"/>
-          </w:tcPr>
-          <w:p>
-            <w:pPr>
-              <w:pStyle w:val="Cabealho"/>
-              <w:jc w:val="center"/>
-              <w:rPr>
-                <w:rFonts w:ascii="Arial" w:hAnsi="Arial" w:cs="Arial"/>
-                <w:bCs/>
-                <w:sz w:val="18"/>
-                <w:szCs w:val="18"/>
-              </w:rPr>
-            </w:pPr>
-            <w:r>
-              <w:rPr>
-                <w:rFonts w:ascii="Arial" w:hAnsi="Arial" w:cs="Arial"/>
-                <w:b/>
-                <w:bCs/>
-                <w:sz w:val="18"/>
-                <w:szCs w:val="18"/>
-              </w:rPr>
-              <w:t>TELEFONE</w:t>
-            </w:r>
-          </w:p>
-        </w:tc>
-        <w:tc>
-          <w:tcPr>
-            <w:tcW w:w="2409" w:type="dxa"/>
-            <w:shd w:val="pct25" w:color="auto" w:fill="auto"/>
-            <w:vAlign w:val="center"/>
-          </w:tcPr>
-          <w:p>
-            <w:pPr>
-              <w:pStyle w:val="Cabealho"/>
-              <w:jc w:val="center"/>
-              <w:rPr>
-                <w:rFonts w:ascii="Arial" w:hAnsi="Arial" w:cs="Arial"/>
-                <w:bCs/>
-                <w:sz w:val="18"/>
-                <w:szCs w:val="18"/>
-              </w:rPr>
-            </w:pPr>
-            <w:r>
-              <w:rPr>
-                <w:rFonts w:ascii="Arial" w:hAnsi="Arial" w:cs="Arial"/>
-                <w:b/>
-                <w:bCs/>
-                <w:sz w:val="18"/>
-                <w:szCs w:val="18"/>
-              </w:rPr>
-              <w:t>EMAIL</w:t>
-            </w:r>
-          </w:p>
-        </w:tc>
-        <w:tc>
-          <w:tcPr>
-            <w:tcW w:w="3402" w:type="dxa"/>
-            <w:gridSpan w:val="2"/>
-            <w:shd w:val="pct25" w:color="auto" w:fill="auto"/>
-            <w:vAlign w:val="center"/>
-          </w:tcPr>
-          <w:p>
-            <w:pPr>
-              <w:pStyle w:val="Cabealho"/>
-              <w:jc w:val="center"/>
-              <w:rPr>
-                <w:rFonts w:ascii="Arial" w:hAnsi="Arial" w:cs="Arial"/>
-                <w:bCs/>
-                <w:sz w:val="18"/>
-                <w:szCs w:val="18"/>
-              </w:rPr>
-            </w:pPr>
-            <w:r>
-              <w:rPr>
-                <w:rFonts w:ascii="Arial" w:hAnsi="Arial" w:cs="Arial"/>
-                <w:b/>
-                <w:bCs/>
-                <w:sz w:val="18"/>
-                <w:szCs w:val="18"/>
-              </w:rPr>
-              <w:t>RAZÃO SOCIAL</w:t>
-            </w:r>
-          </w:p>
-        </w:tc>
-      </w:tr>
-      <w:tr>
-        <w:trPr>
-          <w:trHeight w:val="189"/>
-        </w:trPr>
-        <w:tc>
-          <w:tcPr>
-            <w:tcW w:w="851" w:type="dxa"/>
-            <w:vMerge/>
-            <w:vAlign w:val="center"/>
-          </w:tcPr>
-          <w:p>
-            <w:pPr>
-              <w:pStyle w:val="Cabealho"/>
-              <w:jc w:val="center"/>
-              <w:rPr>
-                <w:rFonts w:ascii="Arial" w:hAnsi="Arial" w:cs="Arial"/>
-                <w:bCs/>
-                <w:sz w:val="18"/>
-                <w:szCs w:val="18"/>
-              </w:rPr>
-            </w:pPr>
-          </w:p>
-        </w:tc>
-        <w:tc>
-          <w:tcPr>
-            <w:tcW w:w="2552" w:type="dxa"/>
-            <w:tcBorders>
-              <w:bottom w:val="single" w:sz="4" w:space="0" w:color="auto"/>
-            </w:tcBorders>
-            <w:shd w:val="clear" w:color="auto" w:fill="auto"/>
-            <w:vAlign w:val="center"/>
-          </w:tcPr>
-          <w:p>
-            <w:pPr>
-              <w:pStyle w:val="Cabealho"/>
-              <w:jc w:val="center"/>
-              <w:rPr>
-                <w:rFonts w:ascii="Arial" w:hAnsi="Arial" w:cs="Arial"/>
-                <w:bCs/>
-                <w:sz w:val="18"/>
-                <w:szCs w:val="18"/>
-              </w:rPr>
-            </w:pPr>
-            <w:r>
-              <w:rPr>
-                <w:rFonts w:ascii="Arial" w:hAnsi="Arial" w:cs="Arial"/>
-                <w:bCs/>
-                <w:sz w:val="18"/>
-                <w:szCs w:val="18"/>
-              </w:rPr>
-              <w:t>VAZIO</w:t>
-            </w:r>
-          </w:p>
-        </w:tc>
-        <w:tc>
-          <w:tcPr>
-            <w:tcW w:w="2409" w:type="dxa"/>
-            <w:tcBorders>
-              <w:bottom w:val="single" w:sz="4" w:space="0" w:color="auto"/>
-            </w:tcBorders>
-            <w:shd w:val="clear" w:color="auto" w:fill="auto"/>
-            <w:vAlign w:val="center"/>
-          </w:tcPr>
-          <w:p>
-            <w:pPr>
-              <w:pStyle w:val="Cabealho"/>
-              <w:jc w:val="center"/>
-              <w:rPr>
-                <w:rFonts w:ascii="Arial" w:hAnsi="Arial" w:cs="Arial"/>
-                <w:bCs/>
-                <w:sz w:val="18"/>
-                <w:szCs w:val="18"/>
-              </w:rPr>
-            </w:pPr>
-            <w:r>
-              <w:rPr>
-                <w:rFonts w:ascii="Arial" w:hAnsi="Arial" w:cs="Arial"/>
-                <w:bCs/>
-                <w:sz w:val="18"/>
-                <w:szCs w:val="18"/>
-              </w:rPr>
-              <w:t>VAZIO</w:t>
+              <w:t>CLICAR</w:t>
             </w:r>
           </w:p>
         </w:tc>
@@ -3072,14 +1660,25 @@
                 <w:szCs w:val="18"/>
               </w:rPr>
             </w:pPr>
-            <w:r>
-              <w:rPr>
-                <w:rFonts w:ascii="Arial" w:hAnsi="Arial" w:cs="Arial"/>
-                <w:bCs/>
-                <w:sz w:val="18"/>
-                <w:szCs w:val="18"/>
-              </w:rPr>
-              <w:t>VAZIO</w:t>
+            <w:proofErr w:type="gramStart"/>
+            <w:r>
+              <w:rPr>
+                <w:rFonts w:ascii="Arial" w:hAnsi="Arial" w:cs="Arial"/>
+                <w:bCs/>
+                <w:sz w:val="18"/>
+                <w:szCs w:val="18"/>
+              </w:rPr>
+              <w:t>TODAS AS MANUTENÇÕES CADASTRADOS NO SISTEMA</w:t>
+            </w:r>
+            <w:proofErr w:type="gramEnd"/>
+            <w:r>
+              <w:rPr>
+                <w:rFonts w:ascii="Arial" w:hAnsi="Arial" w:cs="Arial"/>
+                <w:bCs/>
+                <w:sz w:val="18"/>
+                <w:szCs w:val="18"/>
+              </w:rPr>
+              <w:t xml:space="preserve"> SÃO LISTADAS</w:t>
             </w:r>
           </w:p>
         </w:tc>
@@ -3091,20 +1690,31 @@
         <w:tc>
           <w:tcPr>
             <w:tcW w:w="851" w:type="dxa"/>
-            <w:vMerge/>
-            <w:vAlign w:val="center"/>
-          </w:tcPr>
-          <w:p>
-            <w:pPr>
-              <w:pStyle w:val="Cabealho"/>
-              <w:jc w:val="center"/>
-              <w:rPr>
-                <w:rFonts w:ascii="Arial" w:hAnsi="Arial" w:cs="Arial"/>
-                <w:bCs/>
-                <w:sz w:val="18"/>
-                <w:szCs w:val="18"/>
-              </w:rPr>
-            </w:pPr>
+            <w:vMerge w:val="restart"/>
+            <w:vAlign w:val="center"/>
+          </w:tcPr>
+          <w:p>
+            <w:pPr>
+              <w:pStyle w:val="Cabealho"/>
+              <w:jc w:val="center"/>
+              <w:rPr>
+                <w:rFonts w:ascii="Arial" w:hAnsi="Arial" w:cs="Arial"/>
+                <w:bCs/>
+                <w:sz w:val="18"/>
+                <w:szCs w:val="18"/>
+              </w:rPr>
+            </w:pPr>
+            <w:proofErr w:type="gramStart"/>
+            <w:r>
+              <w:rPr>
+                <w:rFonts w:ascii="Arial" w:hAnsi="Arial" w:cs="Arial"/>
+                <w:bCs/>
+                <w:sz w:val="18"/>
+                <w:szCs w:val="18"/>
+              </w:rPr>
+              <w:t>3</w:t>
+            </w:r>
+            <w:proofErr w:type="gramEnd"/>
           </w:p>
         </w:tc>
         <w:tc>
@@ -3128,11 +1738,10 @@
               <w:rPr>
                 <w:rFonts w:ascii="Arial" w:hAnsi="Arial" w:cs="Arial"/>
                 <w:b/>
-                <w:bCs/>
-                <w:sz w:val="18"/>
-                <w:szCs w:val="18"/>
-              </w:rPr>
-              <w:t>NOME FANTASIA</w:t>
+                <w:sz w:val="18"/>
+                <w:szCs w:val="18"/>
+              </w:rPr>
+              <w:t>CÓDIGO DA MÁQUINA</w:t>
             </w:r>
           </w:p>
         </w:tc>
@@ -3161,14 +1770,13 @@
                 <w:sz w:val="18"/>
                 <w:szCs w:val="18"/>
               </w:rPr>
-              <w:t>BOTÃO PESQUISAR</w:t>
-            </w:r>
-          </w:p>
-        </w:tc>
-        <w:tc>
-          <w:tcPr>
-            <w:tcW w:w="3402" w:type="dxa"/>
-            <w:gridSpan w:val="2"/>
+              <w:t>CÓDIGO DO FORNECEDOR</w:t>
+            </w:r>
+          </w:p>
+        </w:tc>
+        <w:tc>
+          <w:tcPr>
+            <w:tcW w:w="1560" w:type="dxa"/>
             <w:shd w:val="pct25" w:color="auto" w:fill="auto"/>
             <w:vAlign w:val="center"/>
           </w:tcPr>
@@ -3191,7 +1799,36 @@
                 <w:sz w:val="18"/>
                 <w:szCs w:val="18"/>
               </w:rPr>
-              <w:t>SAÍDA ESPERADA</w:t>
+              <w:t>MOTIVO MANUTENÇÃO</w:t>
+            </w:r>
+          </w:p>
+        </w:tc>
+        <w:tc>
+          <w:tcPr>
+            <w:tcW w:w="1842" w:type="dxa"/>
+            <w:shd w:val="pct25" w:color="auto" w:fill="auto"/>
+            <w:vAlign w:val="center"/>
+          </w:tcPr>
+          <w:p>
+            <w:pPr>
+              <w:pStyle w:val="Cabealho"/>
+              <w:jc w:val="center"/>
+              <w:rPr>
+                <w:rFonts w:ascii="Arial" w:hAnsi="Arial" w:cs="Arial"/>
+                <w:bCs/>
+                <w:sz w:val="18"/>
+                <w:szCs w:val="18"/>
+              </w:rPr>
+            </w:pPr>
+            <w:r>
+              <w:rPr>
+                <w:rFonts w:ascii="Arial" w:hAnsi="Arial" w:cs="Arial"/>
+                <w:b/>
+                <w:bCs/>
+                <w:sz w:val="18"/>
+                <w:szCs w:val="18"/>
+              </w:rPr>
+              <w:t>DATA MANUTENÇÃO</w:t>
             </w:r>
           </w:p>
         </w:tc>
@@ -3283,8 +1920,7 @@
         </w:tc>
         <w:tc>
           <w:tcPr>
-            <w:tcW w:w="3402" w:type="dxa"/>
-            <w:gridSpan w:val="2"/>
+            <w:tcW w:w="1560" w:type="dxa"/>
             <w:tcBorders>
               <w:bottom w:val="single" w:sz="4" w:space="0" w:color="auto"/>
             </w:tcBorders>
@@ -3302,43 +1938,45 @@
                 <w:szCs w:val="18"/>
               </w:rPr>
             </w:pPr>
-            <w:proofErr w:type="gramStart"/>
-            <w:r>
-              <w:rPr>
-                <w:rFonts w:ascii="Arial" w:hAnsi="Arial" w:cs="Arial"/>
-                <w:bCs/>
-                <w:sz w:val="18"/>
-                <w:szCs w:val="18"/>
-              </w:rPr>
-              <w:t>TOD</w:t>
-            </w:r>
-            <w:r>
-              <w:rPr>
-                <w:rFonts w:ascii="Arial" w:hAnsi="Arial" w:cs="Arial"/>
-                <w:bCs/>
-                <w:sz w:val="18"/>
-                <w:szCs w:val="18"/>
-              </w:rPr>
-              <w:t>A</w:t>
-            </w:r>
-            <w:r>
-              <w:rPr>
-                <w:rFonts w:ascii="Arial" w:hAnsi="Arial" w:cs="Arial"/>
-                <w:bCs/>
-                <w:sz w:val="18"/>
-                <w:szCs w:val="18"/>
-              </w:rPr>
-              <w:t>S AS MANUTENÇÕES CADASTRADOS NO SISTEMA</w:t>
-            </w:r>
-            <w:proofErr w:type="gramEnd"/>
-            <w:r>
-              <w:rPr>
-                <w:rFonts w:ascii="Arial" w:hAnsi="Arial" w:cs="Arial"/>
-                <w:bCs/>
-                <w:sz w:val="18"/>
-                <w:szCs w:val="18"/>
-              </w:rPr>
-              <w:t xml:space="preserve"> SÃO LISTADAS</w:t>
+            <w:r>
+              <w:rPr>
+                <w:rFonts w:ascii="Arial" w:hAnsi="Arial" w:cs="Arial"/>
+                <w:bCs/>
+                <w:sz w:val="18"/>
+                <w:szCs w:val="18"/>
+              </w:rPr>
+              <w:t>VAZIO</w:t>
+            </w:r>
+          </w:p>
+        </w:tc>
+        <w:tc>
+          <w:tcPr>
+            <w:tcW w:w="1842" w:type="dxa"/>
+            <w:tcBorders>
+              <w:bottom w:val="single" w:sz="4" w:space="0" w:color="auto"/>
+            </w:tcBorders>
+            <w:shd w:val="clear" w:color="auto" w:fill="auto"/>
+            <w:vAlign w:val="center"/>
+          </w:tcPr>
+          <w:p>
+            <w:pPr>
+              <w:pStyle w:val="Cabealho"/>
+              <w:jc w:val="center"/>
+              <w:rPr>
+                <w:rFonts w:ascii="Arial" w:hAnsi="Arial" w:cs="Arial"/>
+                <w:bCs/>
+                <w:sz w:val="18"/>
+                <w:szCs w:val="18"/>
+              </w:rPr>
+            </w:pPr>
+            <w:r>
+              <w:rPr>
+                <w:rFonts w:ascii="Arial" w:hAnsi="Arial" w:cs="Arial"/>
+                <w:bCs/>
+                <w:sz w:val="18"/>
+                <w:szCs w:val="18"/>
+              </w:rPr>
+              <w:t>09/09/2060</w:t>
             </w:r>
           </w:p>
         </w:tc>
@@ -3350,36 +1988,26 @@
         <w:tc>
           <w:tcPr>
             <w:tcW w:w="851" w:type="dxa"/>
-            <w:vMerge w:val="restart"/>
-            <w:vAlign w:val="center"/>
-          </w:tcPr>
-          <w:p>
-            <w:pPr>
-              <w:pStyle w:val="Cabealho"/>
-              <w:jc w:val="center"/>
-              <w:rPr>
-                <w:rFonts w:ascii="Arial" w:hAnsi="Arial" w:cs="Arial"/>
-                <w:bCs/>
-                <w:sz w:val="18"/>
-                <w:szCs w:val="18"/>
-              </w:rPr>
-            </w:pPr>
-            <w:proofErr w:type="gramStart"/>
-            <w:r>
-              <w:rPr>
-                <w:rFonts w:ascii="Arial" w:hAnsi="Arial" w:cs="Arial"/>
-                <w:bCs/>
-                <w:sz w:val="18"/>
-                <w:szCs w:val="18"/>
-              </w:rPr>
-              <w:t>3</w:t>
-            </w:r>
-            <w:proofErr w:type="gramEnd"/>
-          </w:p>
-        </w:tc>
-        <w:tc>
-          <w:tcPr>
-            <w:tcW w:w="2552" w:type="dxa"/>
+            <w:vMerge/>
+            <w:vAlign w:val="center"/>
+          </w:tcPr>
+          <w:p>
+            <w:pPr>
+              <w:pStyle w:val="Cabealho"/>
+              <w:jc w:val="center"/>
+              <w:rPr>
+                <w:rFonts w:ascii="Arial" w:hAnsi="Arial" w:cs="Arial"/>
+                <w:bCs/>
+                <w:sz w:val="18"/>
+                <w:szCs w:val="18"/>
+              </w:rPr>
+            </w:pPr>
+          </w:p>
+        </w:tc>
+        <w:tc>
+          <w:tcPr>
+            <w:tcW w:w="4961" w:type="dxa"/>
+            <w:gridSpan w:val="2"/>
             <w:shd w:val="pct25" w:color="auto" w:fill="auto"/>
             <w:vAlign w:val="center"/>
           </w:tcPr>
@@ -3398,16 +2026,18 @@
               <w:rPr>
                 <w:rFonts w:ascii="Arial" w:hAnsi="Arial" w:cs="Arial"/>
                 <w:b/>
-                <w:sz w:val="18"/>
-                <w:szCs w:val="18"/>
-              </w:rPr>
-              <w:t>CÓDIGO DA MÁQUINA</w:t>
-            </w:r>
-          </w:p>
-        </w:tc>
-        <w:tc>
-          <w:tcPr>
-            <w:tcW w:w="2409" w:type="dxa"/>
+                <w:bCs/>
+                <w:sz w:val="18"/>
+                <w:szCs w:val="18"/>
+              </w:rPr>
+              <w:t>BOTÃO PESQUISAR</w:t>
+            </w:r>
+          </w:p>
+        </w:tc>
+        <w:tc>
+          <w:tcPr>
+            <w:tcW w:w="3402" w:type="dxa"/>
+            <w:gridSpan w:val="2"/>
             <w:shd w:val="pct25" w:color="auto" w:fill="auto"/>
             <w:vAlign w:val="center"/>
           </w:tcPr>
@@ -3426,66 +2056,11 @@
               <w:rPr>
                 <w:rFonts w:ascii="Arial" w:hAnsi="Arial" w:cs="Arial"/>
                 <w:b/>
-                <w:sz w:val="18"/>
-                <w:szCs w:val="18"/>
-              </w:rPr>
-              <w:t>LOCAL</w:t>
-            </w:r>
-          </w:p>
-        </w:tc>
-        <w:tc>
-          <w:tcPr>
-            <w:tcW w:w="1418" w:type="dxa"/>
-            <w:shd w:val="pct25" w:color="auto" w:fill="auto"/>
-            <w:vAlign w:val="center"/>
-          </w:tcPr>
-          <w:p>
-            <w:pPr>
-              <w:pStyle w:val="Cabealho"/>
-              <w:jc w:val="center"/>
-              <w:rPr>
-                <w:rFonts w:ascii="Arial" w:hAnsi="Arial" w:cs="Arial"/>
-                <w:bCs/>
-                <w:sz w:val="18"/>
-                <w:szCs w:val="18"/>
-              </w:rPr>
-            </w:pPr>
-            <w:r>
-              <w:rPr>
-                <w:rFonts w:ascii="Arial" w:hAnsi="Arial" w:cs="Arial"/>
-                <w:b/>
-                <w:sz w:val="18"/>
-                <w:szCs w:val="18"/>
-              </w:rPr>
-              <w:t>STATUS</w:t>
-            </w:r>
-          </w:p>
-        </w:tc>
-        <w:tc>
-          <w:tcPr>
-            <w:tcW w:w="1984" w:type="dxa"/>
-            <w:shd w:val="pct25" w:color="auto" w:fill="auto"/>
-            <w:vAlign w:val="center"/>
-          </w:tcPr>
-          <w:p>
-            <w:pPr>
-              <w:pStyle w:val="Cabealho"/>
-              <w:jc w:val="center"/>
-              <w:rPr>
-                <w:rFonts w:ascii="Arial" w:hAnsi="Arial" w:cs="Arial"/>
-                <w:bCs/>
-                <w:sz w:val="18"/>
-                <w:szCs w:val="18"/>
-              </w:rPr>
-            </w:pPr>
-            <w:r>
-              <w:rPr>
-                <w:rFonts w:ascii="Arial" w:hAnsi="Arial" w:cs="Arial"/>
-                <w:b/>
-                <w:sz w:val="18"/>
-                <w:szCs w:val="18"/>
-              </w:rPr>
-              <w:t>TAMANHO</w:t>
+                <w:bCs/>
+                <w:sz w:val="18"/>
+                <w:szCs w:val="18"/>
+              </w:rPr>
+              <w:t>SAÍDA ESPERADA</w:t>
             </w:r>
           </w:p>
         </w:tc>
@@ -3515,813 +2090,8 @@
         </w:tc>
         <w:tc>
           <w:tcPr>
-            <w:tcW w:w="2552" w:type="dxa"/>
-            <w:tcBorders>
-              <w:bottom w:val="single" w:sz="4" w:space="0" w:color="auto"/>
-            </w:tcBorders>
-            <w:shd w:val="clear" w:color="auto" w:fill="auto"/>
-            <w:vAlign w:val="center"/>
-          </w:tcPr>
-          <w:p>
-            <w:pPr>
-              <w:pStyle w:val="Cabealho"/>
-              <w:jc w:val="center"/>
-              <w:rPr>
-                <w:rFonts w:ascii="Arial" w:hAnsi="Arial" w:cs="Arial"/>
-                <w:bCs/>
-                <w:sz w:val="18"/>
-                <w:szCs w:val="18"/>
-              </w:rPr>
-            </w:pPr>
-            <w:r>
-              <w:rPr>
-                <w:rFonts w:ascii="Arial" w:hAnsi="Arial" w:cs="Arial"/>
-                <w:bCs/>
-                <w:sz w:val="18"/>
-                <w:szCs w:val="18"/>
-              </w:rPr>
-              <w:t>VAZIO</w:t>
-            </w:r>
-          </w:p>
-        </w:tc>
-        <w:tc>
-          <w:tcPr>
-            <w:tcW w:w="2409" w:type="dxa"/>
-            <w:tcBorders>
-              <w:bottom w:val="single" w:sz="4" w:space="0" w:color="auto"/>
-            </w:tcBorders>
-            <w:shd w:val="clear" w:color="auto" w:fill="auto"/>
-            <w:vAlign w:val="center"/>
-          </w:tcPr>
-          <w:p>
-            <w:pPr>
-              <w:pStyle w:val="Cabealho"/>
-              <w:jc w:val="center"/>
-              <w:rPr>
-                <w:rFonts w:ascii="Arial" w:hAnsi="Arial" w:cs="Arial"/>
-                <w:bCs/>
-                <w:sz w:val="18"/>
-                <w:szCs w:val="18"/>
-              </w:rPr>
-            </w:pPr>
-            <w:r>
-              <w:rPr>
-                <w:rFonts w:ascii="Arial" w:hAnsi="Arial" w:cs="Arial"/>
-                <w:bCs/>
-                <w:sz w:val="18"/>
-                <w:szCs w:val="18"/>
-              </w:rPr>
-              <w:t>VAZIO</w:t>
-            </w:r>
-          </w:p>
-        </w:tc>
-        <w:tc>
-          <w:tcPr>
-            <w:tcW w:w="1418" w:type="dxa"/>
-            <w:tcBorders>
-              <w:bottom w:val="single" w:sz="4" w:space="0" w:color="auto"/>
-            </w:tcBorders>
-            <w:shd w:val="clear" w:color="auto" w:fill="auto"/>
-            <w:vAlign w:val="center"/>
-          </w:tcPr>
-          <w:p>
-            <w:pPr>
-              <w:pStyle w:val="Cabealho"/>
-              <w:jc w:val="center"/>
-              <w:rPr>
-                <w:rFonts w:ascii="Arial" w:hAnsi="Arial" w:cs="Arial"/>
-                <w:bCs/>
-                <w:sz w:val="18"/>
-                <w:szCs w:val="18"/>
-              </w:rPr>
-            </w:pPr>
-            <w:r>
-              <w:rPr>
-                <w:rFonts w:ascii="Arial" w:hAnsi="Arial" w:cs="Arial"/>
-                <w:bCs/>
-                <w:sz w:val="18"/>
-                <w:szCs w:val="18"/>
-              </w:rPr>
-              <w:t>VAZIO</w:t>
-            </w:r>
-          </w:p>
-        </w:tc>
-        <w:tc>
-          <w:tcPr>
-            <w:tcW w:w="1984" w:type="dxa"/>
-            <w:tcBorders>
-              <w:bottom w:val="single" w:sz="4" w:space="0" w:color="auto"/>
-            </w:tcBorders>
-            <w:shd w:val="clear" w:color="auto" w:fill="auto"/>
-            <w:vAlign w:val="center"/>
-          </w:tcPr>
-          <w:p>
-            <w:pPr>
-              <w:pStyle w:val="Cabealho"/>
-              <w:jc w:val="center"/>
-              <w:rPr>
-                <w:rFonts w:ascii="Arial" w:hAnsi="Arial" w:cs="Arial"/>
-                <w:bCs/>
-                <w:sz w:val="18"/>
-                <w:szCs w:val="18"/>
-              </w:rPr>
-            </w:pPr>
-            <w:r>
-              <w:rPr>
-                <w:rFonts w:ascii="Arial" w:hAnsi="Arial" w:cs="Arial"/>
-                <w:bCs/>
-                <w:sz w:val="18"/>
-                <w:szCs w:val="18"/>
-              </w:rPr>
-              <w:t>VAZIO</w:t>
-            </w:r>
-          </w:p>
-        </w:tc>
-      </w:tr>
-      <w:tr>
-        <w:trPr>
-          <w:trHeight w:val="189"/>
-        </w:trPr>
-        <w:tc>
-          <w:tcPr>
-            <w:tcW w:w="851" w:type="dxa"/>
-            <w:vMerge/>
-            <w:vAlign w:val="center"/>
-          </w:tcPr>
-          <w:p>
-            <w:pPr>
-              <w:pStyle w:val="Cabealho"/>
-              <w:jc w:val="center"/>
-              <w:rPr>
-                <w:rFonts w:ascii="Arial" w:hAnsi="Arial" w:cs="Arial"/>
-                <w:bCs/>
-                <w:sz w:val="18"/>
-                <w:szCs w:val="18"/>
-              </w:rPr>
-            </w:pPr>
-          </w:p>
-        </w:tc>
-        <w:tc>
-          <w:tcPr>
-            <w:tcW w:w="2552" w:type="dxa"/>
-            <w:shd w:val="pct25" w:color="auto" w:fill="auto"/>
-            <w:vAlign w:val="center"/>
-          </w:tcPr>
-          <w:p>
-            <w:pPr>
-              <w:pStyle w:val="Cabealho"/>
-              <w:jc w:val="center"/>
-              <w:rPr>
-                <w:rFonts w:ascii="Arial" w:hAnsi="Arial" w:cs="Arial"/>
-                <w:bCs/>
-                <w:sz w:val="18"/>
-                <w:szCs w:val="18"/>
-              </w:rPr>
-            </w:pPr>
-            <w:r>
-              <w:rPr>
-                <w:rFonts w:ascii="Arial" w:hAnsi="Arial" w:cs="Arial"/>
-                <w:b/>
-                <w:bCs/>
-                <w:sz w:val="18"/>
-                <w:szCs w:val="18"/>
-              </w:rPr>
-              <w:t>CÓDIGO DO FORNECEDOR</w:t>
-            </w:r>
-          </w:p>
-        </w:tc>
-        <w:tc>
-          <w:tcPr>
-            <w:tcW w:w="2409" w:type="dxa"/>
-            <w:shd w:val="pct25" w:color="auto" w:fill="auto"/>
-            <w:vAlign w:val="center"/>
-          </w:tcPr>
-          <w:p>
-            <w:pPr>
-              <w:pStyle w:val="Cabealho"/>
-              <w:jc w:val="center"/>
-              <w:rPr>
-                <w:rFonts w:ascii="Arial" w:hAnsi="Arial" w:cs="Arial"/>
-                <w:bCs/>
-                <w:sz w:val="18"/>
-                <w:szCs w:val="18"/>
-              </w:rPr>
-            </w:pPr>
-            <w:r>
-              <w:rPr>
-                <w:rFonts w:ascii="Arial" w:hAnsi="Arial" w:cs="Arial"/>
-                <w:b/>
-                <w:bCs/>
-                <w:sz w:val="18"/>
-                <w:szCs w:val="18"/>
-              </w:rPr>
-              <w:t>FÍSICA/JURÍDICA</w:t>
-            </w:r>
-          </w:p>
-        </w:tc>
-        <w:tc>
-          <w:tcPr>
-            <w:tcW w:w="1418" w:type="dxa"/>
-            <w:shd w:val="pct25" w:color="auto" w:fill="auto"/>
-            <w:vAlign w:val="center"/>
-          </w:tcPr>
-          <w:p>
-            <w:pPr>
-              <w:pStyle w:val="Cabealho"/>
-              <w:jc w:val="center"/>
-              <w:rPr>
-                <w:rFonts w:ascii="Arial" w:hAnsi="Arial" w:cs="Arial"/>
-                <w:bCs/>
-                <w:sz w:val="18"/>
-                <w:szCs w:val="18"/>
-              </w:rPr>
-            </w:pPr>
-            <w:r>
-              <w:rPr>
-                <w:rFonts w:ascii="Arial" w:hAnsi="Arial" w:cs="Arial"/>
-                <w:b/>
-                <w:bCs/>
-                <w:sz w:val="18"/>
-                <w:szCs w:val="18"/>
-              </w:rPr>
-              <w:t>CPF/CPNJ</w:t>
-            </w:r>
-          </w:p>
-        </w:tc>
-        <w:tc>
-          <w:tcPr>
-            <w:tcW w:w="1984" w:type="dxa"/>
-            <w:shd w:val="pct25" w:color="auto" w:fill="auto"/>
-            <w:vAlign w:val="center"/>
-          </w:tcPr>
-          <w:p>
-            <w:pPr>
-              <w:pStyle w:val="Cabealho"/>
-              <w:jc w:val="center"/>
-              <w:rPr>
-                <w:rFonts w:ascii="Arial" w:hAnsi="Arial" w:cs="Arial"/>
-                <w:bCs/>
-                <w:sz w:val="18"/>
-                <w:szCs w:val="18"/>
-              </w:rPr>
-            </w:pPr>
-            <w:r>
-              <w:rPr>
-                <w:rFonts w:ascii="Arial" w:hAnsi="Arial" w:cs="Arial"/>
-                <w:b/>
-                <w:bCs/>
-                <w:sz w:val="18"/>
-                <w:szCs w:val="18"/>
-              </w:rPr>
-              <w:t>SITE</w:t>
-            </w:r>
-          </w:p>
-        </w:tc>
-      </w:tr>
-      <w:tr>
-        <w:trPr>
-          <w:trHeight w:val="189"/>
-        </w:trPr>
-        <w:tc>
-          <w:tcPr>
-            <w:tcW w:w="851" w:type="dxa"/>
-            <w:vMerge/>
-            <w:vAlign w:val="center"/>
-          </w:tcPr>
-          <w:p>
-            <w:pPr>
-              <w:pStyle w:val="Cabealho"/>
-              <w:jc w:val="center"/>
-              <w:rPr>
-                <w:rFonts w:ascii="Arial" w:hAnsi="Arial" w:cs="Arial"/>
-                <w:bCs/>
-                <w:sz w:val="18"/>
-                <w:szCs w:val="18"/>
-              </w:rPr>
-            </w:pPr>
-          </w:p>
-        </w:tc>
-        <w:tc>
-          <w:tcPr>
-            <w:tcW w:w="2552" w:type="dxa"/>
-            <w:tcBorders>
-              <w:bottom w:val="single" w:sz="4" w:space="0" w:color="auto"/>
-            </w:tcBorders>
-            <w:shd w:val="clear" w:color="auto" w:fill="auto"/>
-            <w:vAlign w:val="center"/>
-          </w:tcPr>
-          <w:p>
-            <w:pPr>
-              <w:pStyle w:val="Cabealho"/>
-              <w:jc w:val="center"/>
-              <w:rPr>
-                <w:rFonts w:ascii="Arial" w:hAnsi="Arial" w:cs="Arial"/>
-                <w:bCs/>
-                <w:sz w:val="18"/>
-                <w:szCs w:val="18"/>
-              </w:rPr>
-            </w:pPr>
-            <w:r>
-              <w:rPr>
-                <w:rFonts w:ascii="Arial" w:hAnsi="Arial" w:cs="Arial"/>
-                <w:bCs/>
-                <w:sz w:val="18"/>
-                <w:szCs w:val="18"/>
-              </w:rPr>
-              <w:t>VAZIO</w:t>
-            </w:r>
-          </w:p>
-        </w:tc>
-        <w:tc>
-          <w:tcPr>
-            <w:tcW w:w="2409" w:type="dxa"/>
-            <w:tcBorders>
-              <w:bottom w:val="single" w:sz="4" w:space="0" w:color="auto"/>
-            </w:tcBorders>
-            <w:shd w:val="clear" w:color="auto" w:fill="auto"/>
-            <w:vAlign w:val="center"/>
-          </w:tcPr>
-          <w:p>
-            <w:pPr>
-              <w:pStyle w:val="Cabealho"/>
-              <w:jc w:val="center"/>
-              <w:rPr>
-                <w:rFonts w:ascii="Arial" w:hAnsi="Arial" w:cs="Arial"/>
-                <w:bCs/>
-                <w:sz w:val="18"/>
-                <w:szCs w:val="18"/>
-              </w:rPr>
-            </w:pPr>
-            <w:r>
-              <w:rPr>
-                <w:rFonts w:ascii="Arial" w:hAnsi="Arial" w:cs="Arial"/>
-                <w:bCs/>
-                <w:sz w:val="18"/>
-                <w:szCs w:val="18"/>
-              </w:rPr>
-              <w:t xml:space="preserve">VAZIO </w:t>
-            </w:r>
-          </w:p>
-        </w:tc>
-        <w:tc>
-          <w:tcPr>
-            <w:tcW w:w="1418" w:type="dxa"/>
-            <w:tcBorders>
-              <w:bottom w:val="single" w:sz="4" w:space="0" w:color="auto"/>
-            </w:tcBorders>
-            <w:shd w:val="clear" w:color="auto" w:fill="auto"/>
-            <w:vAlign w:val="center"/>
-          </w:tcPr>
-          <w:p>
-            <w:pPr>
-              <w:pStyle w:val="Cabealho"/>
-              <w:jc w:val="center"/>
-              <w:rPr>
-                <w:rFonts w:ascii="Arial" w:hAnsi="Arial" w:cs="Arial"/>
-                <w:bCs/>
-                <w:sz w:val="18"/>
-                <w:szCs w:val="18"/>
-              </w:rPr>
-            </w:pPr>
-            <w:r>
-              <w:rPr>
-                <w:rFonts w:ascii="Arial" w:hAnsi="Arial" w:cs="Arial"/>
-                <w:bCs/>
-                <w:sz w:val="18"/>
-                <w:szCs w:val="18"/>
-              </w:rPr>
-              <w:t>VAZIO</w:t>
-            </w:r>
-          </w:p>
-        </w:tc>
-        <w:tc>
-          <w:tcPr>
-            <w:tcW w:w="1984" w:type="dxa"/>
-            <w:tcBorders>
-              <w:bottom w:val="single" w:sz="4" w:space="0" w:color="auto"/>
-            </w:tcBorders>
-            <w:shd w:val="clear" w:color="auto" w:fill="auto"/>
-            <w:vAlign w:val="center"/>
-          </w:tcPr>
-          <w:p>
-            <w:pPr>
-              <w:pStyle w:val="Cabealho"/>
-              <w:jc w:val="center"/>
-              <w:rPr>
-                <w:rFonts w:ascii="Arial" w:hAnsi="Arial" w:cs="Arial"/>
-                <w:bCs/>
-                <w:sz w:val="18"/>
-                <w:szCs w:val="18"/>
-              </w:rPr>
-            </w:pPr>
-            <w:r>
-              <w:rPr>
-                <w:rFonts w:ascii="Arial" w:hAnsi="Arial" w:cs="Arial"/>
-                <w:bCs/>
-                <w:sz w:val="18"/>
-                <w:szCs w:val="18"/>
-              </w:rPr>
-              <w:t>VAZIO</w:t>
-            </w:r>
-          </w:p>
-        </w:tc>
-      </w:tr>
-      <w:tr>
-        <w:trPr>
-          <w:trHeight w:val="189"/>
-        </w:trPr>
-        <w:tc>
-          <w:tcPr>
-            <w:tcW w:w="851" w:type="dxa"/>
-            <w:vMerge/>
-            <w:vAlign w:val="center"/>
-          </w:tcPr>
-          <w:p>
-            <w:pPr>
-              <w:pStyle w:val="Cabealho"/>
-              <w:jc w:val="center"/>
-              <w:rPr>
-                <w:rFonts w:ascii="Arial" w:hAnsi="Arial" w:cs="Arial"/>
-                <w:bCs/>
-                <w:sz w:val="18"/>
-                <w:szCs w:val="18"/>
-              </w:rPr>
-            </w:pPr>
-          </w:p>
-        </w:tc>
-        <w:tc>
-          <w:tcPr>
-            <w:tcW w:w="2552" w:type="dxa"/>
-            <w:shd w:val="pct25" w:color="auto" w:fill="auto"/>
-            <w:vAlign w:val="center"/>
-          </w:tcPr>
-          <w:p>
-            <w:pPr>
-              <w:pStyle w:val="Cabealho"/>
-              <w:jc w:val="center"/>
-              <w:rPr>
-                <w:rFonts w:ascii="Arial" w:hAnsi="Arial" w:cs="Arial"/>
-                <w:bCs/>
-                <w:sz w:val="18"/>
-                <w:szCs w:val="18"/>
-              </w:rPr>
-            </w:pPr>
-            <w:r>
-              <w:rPr>
-                <w:rFonts w:ascii="Arial" w:hAnsi="Arial" w:cs="Arial"/>
-                <w:b/>
-                <w:bCs/>
-                <w:sz w:val="18"/>
-                <w:szCs w:val="18"/>
-              </w:rPr>
-              <w:t>TELEFONE</w:t>
-            </w:r>
-          </w:p>
-        </w:tc>
-        <w:tc>
-          <w:tcPr>
-            <w:tcW w:w="2409" w:type="dxa"/>
-            <w:shd w:val="pct25" w:color="auto" w:fill="auto"/>
-            <w:vAlign w:val="center"/>
-          </w:tcPr>
-          <w:p>
-            <w:pPr>
-              <w:pStyle w:val="Cabealho"/>
-              <w:jc w:val="center"/>
-              <w:rPr>
-                <w:rFonts w:ascii="Arial" w:hAnsi="Arial" w:cs="Arial"/>
-                <w:bCs/>
-                <w:sz w:val="18"/>
-                <w:szCs w:val="18"/>
-              </w:rPr>
-            </w:pPr>
-            <w:r>
-              <w:rPr>
-                <w:rFonts w:ascii="Arial" w:hAnsi="Arial" w:cs="Arial"/>
-                <w:b/>
-                <w:bCs/>
-                <w:sz w:val="18"/>
-                <w:szCs w:val="18"/>
-              </w:rPr>
-              <w:t>EMAIL</w:t>
-            </w:r>
-          </w:p>
-        </w:tc>
-        <w:tc>
-          <w:tcPr>
-            <w:tcW w:w="3402" w:type="dxa"/>
+            <w:tcW w:w="4961" w:type="dxa"/>
             <w:gridSpan w:val="2"/>
-            <w:shd w:val="pct25" w:color="auto" w:fill="auto"/>
-            <w:vAlign w:val="center"/>
-          </w:tcPr>
-          <w:p>
-            <w:pPr>
-              <w:pStyle w:val="Cabealho"/>
-              <w:jc w:val="center"/>
-              <w:rPr>
-                <w:rFonts w:ascii="Arial" w:hAnsi="Arial" w:cs="Arial"/>
-                <w:bCs/>
-                <w:sz w:val="18"/>
-                <w:szCs w:val="18"/>
-              </w:rPr>
-            </w:pPr>
-            <w:r>
-              <w:rPr>
-                <w:rFonts w:ascii="Arial" w:hAnsi="Arial" w:cs="Arial"/>
-                <w:b/>
-                <w:bCs/>
-                <w:sz w:val="18"/>
-                <w:szCs w:val="18"/>
-              </w:rPr>
-              <w:t>RAZÃO SOCIAL</w:t>
-            </w:r>
-          </w:p>
-        </w:tc>
-      </w:tr>
-      <w:tr>
-        <w:trPr>
-          <w:trHeight w:val="189"/>
-        </w:trPr>
-        <w:tc>
-          <w:tcPr>
-            <w:tcW w:w="851" w:type="dxa"/>
-            <w:vMerge/>
-            <w:vAlign w:val="center"/>
-          </w:tcPr>
-          <w:p>
-            <w:pPr>
-              <w:pStyle w:val="Cabealho"/>
-              <w:jc w:val="center"/>
-              <w:rPr>
-                <w:rFonts w:ascii="Arial" w:hAnsi="Arial" w:cs="Arial"/>
-                <w:bCs/>
-                <w:sz w:val="18"/>
-                <w:szCs w:val="18"/>
-              </w:rPr>
-            </w:pPr>
-          </w:p>
-        </w:tc>
-        <w:tc>
-          <w:tcPr>
-            <w:tcW w:w="2552" w:type="dxa"/>
-            <w:tcBorders>
-              <w:bottom w:val="single" w:sz="4" w:space="0" w:color="auto"/>
-            </w:tcBorders>
-            <w:shd w:val="clear" w:color="auto" w:fill="auto"/>
-            <w:vAlign w:val="center"/>
-          </w:tcPr>
-          <w:p>
-            <w:pPr>
-              <w:pStyle w:val="Cabealho"/>
-              <w:jc w:val="center"/>
-              <w:rPr>
-                <w:rFonts w:ascii="Arial" w:hAnsi="Arial" w:cs="Arial"/>
-                <w:bCs/>
-                <w:sz w:val="18"/>
-                <w:szCs w:val="18"/>
-              </w:rPr>
-            </w:pPr>
-            <w:r>
-              <w:rPr>
-                <w:rFonts w:ascii="Arial" w:hAnsi="Arial" w:cs="Arial"/>
-                <w:bCs/>
-                <w:sz w:val="18"/>
-                <w:szCs w:val="18"/>
-              </w:rPr>
-              <w:t>VAZIO</w:t>
-            </w:r>
-          </w:p>
-        </w:tc>
-        <w:tc>
-          <w:tcPr>
-            <w:tcW w:w="2409" w:type="dxa"/>
-            <w:tcBorders>
-              <w:bottom w:val="single" w:sz="4" w:space="0" w:color="auto"/>
-            </w:tcBorders>
-            <w:shd w:val="clear" w:color="auto" w:fill="auto"/>
-            <w:vAlign w:val="center"/>
-          </w:tcPr>
-          <w:p>
-            <w:pPr>
-              <w:pStyle w:val="Cabealho"/>
-              <w:jc w:val="center"/>
-              <w:rPr>
-                <w:rFonts w:ascii="Arial" w:hAnsi="Arial" w:cs="Arial"/>
-                <w:bCs/>
-                <w:sz w:val="18"/>
-                <w:szCs w:val="18"/>
-              </w:rPr>
-            </w:pPr>
-            <w:r>
-              <w:rPr>
-                <w:rFonts w:ascii="Arial" w:hAnsi="Arial" w:cs="Arial"/>
-                <w:bCs/>
-                <w:sz w:val="18"/>
-                <w:szCs w:val="18"/>
-              </w:rPr>
-              <w:t>FULANO</w:t>
-            </w:r>
-          </w:p>
-        </w:tc>
-        <w:tc>
-          <w:tcPr>
-            <w:tcW w:w="3402" w:type="dxa"/>
-            <w:gridSpan w:val="2"/>
-            <w:tcBorders>
-              <w:bottom w:val="single" w:sz="4" w:space="0" w:color="auto"/>
-            </w:tcBorders>
-            <w:shd w:val="clear" w:color="auto" w:fill="auto"/>
-            <w:vAlign w:val="center"/>
-          </w:tcPr>
-          <w:p>
-            <w:pPr>
-              <w:pStyle w:val="Cabealho"/>
-              <w:jc w:val="center"/>
-              <w:rPr>
-                <w:rFonts w:ascii="Arial" w:hAnsi="Arial" w:cs="Arial"/>
-                <w:bCs/>
-                <w:sz w:val="18"/>
-                <w:szCs w:val="18"/>
-              </w:rPr>
-            </w:pPr>
-            <w:r>
-              <w:rPr>
-                <w:rFonts w:ascii="Arial" w:hAnsi="Arial" w:cs="Arial"/>
-                <w:bCs/>
-                <w:sz w:val="18"/>
-                <w:szCs w:val="18"/>
-              </w:rPr>
-              <w:t>VAZIO</w:t>
-            </w:r>
-          </w:p>
-        </w:tc>
-      </w:tr>
-      <w:tr>
-        <w:trPr>
-          <w:trHeight w:val="189"/>
-        </w:trPr>
-        <w:tc>
-          <w:tcPr>
-            <w:tcW w:w="851" w:type="dxa"/>
-            <w:vMerge/>
-            <w:vAlign w:val="center"/>
-          </w:tcPr>
-          <w:p>
-            <w:pPr>
-              <w:pStyle w:val="Cabealho"/>
-              <w:jc w:val="center"/>
-              <w:rPr>
-                <w:rFonts w:ascii="Arial" w:hAnsi="Arial" w:cs="Arial"/>
-                <w:bCs/>
-                <w:sz w:val="18"/>
-                <w:szCs w:val="18"/>
-              </w:rPr>
-            </w:pPr>
-          </w:p>
-        </w:tc>
-        <w:tc>
-          <w:tcPr>
-            <w:tcW w:w="2552" w:type="dxa"/>
-            <w:shd w:val="pct25" w:color="auto" w:fill="auto"/>
-            <w:vAlign w:val="center"/>
-          </w:tcPr>
-          <w:p>
-            <w:pPr>
-              <w:pStyle w:val="Cabealho"/>
-              <w:jc w:val="center"/>
-              <w:rPr>
-                <w:rFonts w:ascii="Arial" w:hAnsi="Arial" w:cs="Arial"/>
-                <w:bCs/>
-                <w:sz w:val="18"/>
-                <w:szCs w:val="18"/>
-              </w:rPr>
-            </w:pPr>
-            <w:r>
-              <w:rPr>
-                <w:rFonts w:ascii="Arial" w:hAnsi="Arial" w:cs="Arial"/>
-                <w:b/>
-                <w:bCs/>
-                <w:sz w:val="18"/>
-                <w:szCs w:val="18"/>
-              </w:rPr>
-              <w:t>NOME FANTASIA</w:t>
-            </w:r>
-          </w:p>
-        </w:tc>
-        <w:tc>
-          <w:tcPr>
-            <w:tcW w:w="2409" w:type="dxa"/>
-            <w:shd w:val="pct25" w:color="auto" w:fill="auto"/>
-            <w:vAlign w:val="center"/>
-          </w:tcPr>
-          <w:p>
-            <w:pPr>
-              <w:pStyle w:val="Cabealho"/>
-              <w:jc w:val="center"/>
-              <w:rPr>
-                <w:rFonts w:ascii="Arial" w:hAnsi="Arial" w:cs="Arial"/>
-                <w:bCs/>
-                <w:sz w:val="18"/>
-                <w:szCs w:val="18"/>
-              </w:rPr>
-            </w:pPr>
-            <w:r>
-              <w:rPr>
-                <w:rFonts w:ascii="Arial" w:hAnsi="Arial" w:cs="Arial"/>
-                <w:b/>
-                <w:bCs/>
-                <w:sz w:val="18"/>
-                <w:szCs w:val="18"/>
-              </w:rPr>
-              <w:t>BOTÃO PESQUISAR</w:t>
-            </w:r>
-          </w:p>
-        </w:tc>
-        <w:tc>
-          <w:tcPr>
-            <w:tcW w:w="3402" w:type="dxa"/>
-            <w:gridSpan w:val="2"/>
-            <w:shd w:val="pct25" w:color="auto" w:fill="auto"/>
-            <w:vAlign w:val="center"/>
-          </w:tcPr>
-          <w:p>
-            <w:pPr>
-              <w:pStyle w:val="Cabealho"/>
-              <w:jc w:val="center"/>
-              <w:rPr>
-                <w:rFonts w:ascii="Arial" w:hAnsi="Arial" w:cs="Arial"/>
-                <w:bCs/>
-                <w:sz w:val="18"/>
-                <w:szCs w:val="18"/>
-              </w:rPr>
-            </w:pPr>
-            <w:r>
-              <w:rPr>
-                <w:rFonts w:ascii="Arial" w:hAnsi="Arial" w:cs="Arial"/>
-                <w:b/>
-                <w:bCs/>
-                <w:sz w:val="18"/>
-                <w:szCs w:val="18"/>
-              </w:rPr>
-              <w:t>SAÍDA ESPERADA</w:t>
-            </w:r>
-          </w:p>
-        </w:tc>
-      </w:tr>
-      <w:tr>
-        <w:trPr>
-          <w:trHeight w:val="189"/>
-        </w:trPr>
-        <w:tc>
-          <w:tcPr>
-            <w:tcW w:w="851" w:type="dxa"/>
-            <w:vMerge/>
-            <w:vAlign w:val="center"/>
-          </w:tcPr>
-          <w:p>
-            <w:pPr>
-              <w:pStyle w:val="Cabealho"/>
-              <w:jc w:val="center"/>
-              <w:rPr>
-                <w:rFonts w:ascii="Arial" w:hAnsi="Arial" w:cs="Arial"/>
-                <w:bCs/>
-                <w:sz w:val="18"/>
-                <w:szCs w:val="18"/>
-              </w:rPr>
-            </w:pPr>
-          </w:p>
-        </w:tc>
-        <w:tc>
-          <w:tcPr>
-            <w:tcW w:w="2552" w:type="dxa"/>
-            <w:shd w:val="clear" w:color="auto" w:fill="auto"/>
-            <w:vAlign w:val="center"/>
-          </w:tcPr>
-          <w:p>
-            <w:pPr>
-              <w:pStyle w:val="Cabealho"/>
-              <w:jc w:val="center"/>
-              <w:rPr>
-                <w:rFonts w:ascii="Arial" w:hAnsi="Arial" w:cs="Arial"/>
-                <w:bCs/>
-                <w:sz w:val="18"/>
-                <w:szCs w:val="18"/>
-              </w:rPr>
-            </w:pPr>
-            <w:r>
-              <w:rPr>
-                <w:rFonts w:ascii="Arial" w:hAnsi="Arial" w:cs="Arial"/>
-                <w:bCs/>
-                <w:sz w:val="18"/>
-                <w:szCs w:val="18"/>
-              </w:rPr>
-              <w:t>VAZIO</w:t>
-            </w:r>
-          </w:p>
-        </w:tc>
-        <w:tc>
-          <w:tcPr>
-            <w:tcW w:w="2409" w:type="dxa"/>
             <w:shd w:val="clear" w:color="auto" w:fill="auto"/>
             <w:vAlign w:val="center"/>
           </w:tcPr>
@@ -4404,11 +2174,11 @@
         <w:tblLook w:val="0000" w:firstRow="0" w:lastRow="0" w:firstColumn="0" w:lastColumn="0" w:noHBand="0" w:noVBand="0"/>
       </w:tblPr>
       <w:tblGrid>
-        <w:gridCol w:w="1236"/>
-        <w:gridCol w:w="1228"/>
-        <w:gridCol w:w="1402"/>
-        <w:gridCol w:w="1359"/>
-        <w:gridCol w:w="1393"/>
+        <w:gridCol w:w="1242"/>
+        <w:gridCol w:w="1226"/>
+        <w:gridCol w:w="1401"/>
+        <w:gridCol w:w="1357"/>
+        <w:gridCol w:w="1392"/>
         <w:gridCol w:w="1314"/>
         <w:gridCol w:w="1351"/>
       </w:tblGrid>
@@ -4723,6 +2493,16 @@
                 <w:bCs/>
               </w:rPr>
             </w:pPr>
+            <w:bookmarkStart w:id="0" w:name="_GoBack"/>
+            <w:bookmarkEnd w:id="0"/>
+            <w:r>
+              <w:rPr>
+                <w:rFonts w:ascii="Arial" w:hAnsi="Arial" w:cs="Arial"/>
+                <w:b/>
+                <w:bCs/>
+              </w:rPr>
+              <w:t>14/09/2015</w:t>
+            </w:r>
           </w:p>
         </w:tc>
         <w:tc>
@@ -4739,6 +2519,16 @@
                 <w:bCs/>
               </w:rPr>
             </w:pPr>
+            <w:proofErr w:type="spellStart"/>
+            <w:r>
+              <w:rPr>
+                <w:rFonts w:ascii="Arial" w:hAnsi="Arial" w:cs="Arial"/>
+                <w:b/>
+                <w:bCs/>
+              </w:rPr>
+              <w:t>Rafaella</w:t>
+            </w:r>
+            <w:proofErr w:type="spellEnd"/>
           </w:p>
         </w:tc>
         <w:tc>
@@ -4755,6 +2545,16 @@
                 <w:bCs/>
               </w:rPr>
             </w:pPr>
+            <w:proofErr w:type="gramStart"/>
+            <w:r>
+              <w:rPr>
+                <w:rFonts w:ascii="Arial" w:hAnsi="Arial" w:cs="Arial"/>
+                <w:b/>
+                <w:bCs/>
+              </w:rPr>
+              <w:t>0</w:t>
+            </w:r>
+            <w:proofErr w:type="gramEnd"/>
           </w:p>
         </w:tc>
         <w:tc>
@@ -4823,8 +2623,6 @@
         </w:tc>
       </w:tr>
     </w:tbl>
-    <w:p/>
-    <w:p/>
     <w:p/>
     <w:p/>
     <w:sectPr>
@@ -5268,10 +3066,16 @@
             <w:rPr>
               <w:rFonts w:ascii="Arial" w:hAnsi="Arial" w:cs="Arial"/>
             </w:rPr>
-            <w:t xml:space="preserve"> Machines</w:t>
+            <w:t xml:space="preserve"> </w:t>
           </w:r>
-          <w:bookmarkStart w:id="0" w:name="_GoBack"/>
-          <w:bookmarkEnd w:id="0"/>
+          <w:proofErr w:type="spellStart"/>
+          <w:r>
+            <w:rPr>
+              <w:rFonts w:ascii="Arial" w:hAnsi="Arial" w:cs="Arial"/>
+            </w:rPr>
+            <w:t>Machines</w:t>
+          </w:r>
+          <w:proofErr w:type="spellEnd"/>
         </w:p>
       </w:tc>
     </w:tr>
@@ -5574,7 +3378,7 @@
   <w:style w:type="paragraph" w:default="1" w:styleId="Normal">
     <w:name w:val="Normal"/>
     <w:qFormat/>
-    <w:rsid w:val="007F5A5B"/>
+    <w:rsid w:val="007B7FAC"/>
   </w:style>
   <w:style w:type="character" w:default="1" w:styleId="Fontepargpadro">
     <w:name w:val="Default Paragraph Font"/>
@@ -5970,7 +3774,7 @@
   <w:style w:type="paragraph" w:default="1" w:styleId="Normal">
     <w:name w:val="Normal"/>
     <w:qFormat/>
-    <w:rsid w:val="007F5A5B"/>
+    <w:rsid w:val="007B7FAC"/>
   </w:style>
   <w:style w:type="character" w:default="1" w:styleId="Fontepargpadro">
     <w:name w:val="Default Paragraph Font"/>
@@ -6495,7 +4299,7 @@
 </file>
 
 <file path=customXml/itemProps1.xml><?xml version="1.0" encoding="utf-8"?>
-<ds:datastoreItem xmlns:ds="http://schemas.openxmlformats.org/officeDocument/2006/customXml" ds:itemID="{9D76178B-9B55-476D-AFDC-0447D7490C9E}">
+<ds:datastoreItem xmlns:ds="http://schemas.openxmlformats.org/officeDocument/2006/customXml" ds:itemID="{35692730-0349-4084-8616-A0EFE2334503}">
   <ds:schemaRefs>
     <ds:schemaRef ds:uri="http://schemas.openxmlformats.org/officeDocument/2006/bibliography"/>
   </ds:schemaRefs>

</xml_diff>